<commit_message>
add contents in doc
</commit_message>
<xml_diff>
--- a/기타 분석 용어 정리.docx
+++ b/기타 분석 용어 정리.docx
@@ -118,8 +118,6 @@
         </w:rPr>
         <w:t>산포가 커질 수 록 회귀 모형은 신뢰 할 수 없게 된다.</w:t>
       </w:r>
-      <w:bookmarkStart w:id="0" w:name="_GoBack"/>
-      <w:bookmarkEnd w:id="0"/>
     </w:p>
     <w:p/>
     <w:p>
@@ -345,9 +343,6 @@
           <w:ilvl w:val="0"/>
           <w:numId w:val="29"/>
         </w:numPr>
-        <w:rPr>
-          <w:rFonts w:hint="eastAsia"/>
-        </w:rPr>
       </w:pPr>
       <w:r>
         <w:t>P</w:t>
@@ -362,10 +357,767 @@
     <w:p>
       <w:pPr>
         <w:pStyle w:val="aff8"/>
+      </w:pPr>
+    </w:p>
+    <w:p>
+      <w:pPr>
+        <w:pStyle w:val="aff8"/>
         <w:rPr>
           <w:rFonts w:hint="eastAsia"/>
         </w:rPr>
       </w:pPr>
+    </w:p>
+    <w:p>
+      <w:pPr>
+        <w:pStyle w:val="aff8"/>
+        <w:numPr>
+          <w:ilvl w:val="0"/>
+          <w:numId w:val="29"/>
+        </w:numPr>
+      </w:pPr>
+      <w:r>
+        <w:rPr>
+          <w:rFonts w:hint="eastAsia"/>
+        </w:rPr>
+        <w:t xml:space="preserve">분류 성능 평가 지표: </w:t>
+      </w:r>
+      <w:r>
+        <w:t>Precision(</w:t>
+      </w:r>
+      <w:r>
+        <w:rPr>
+          <w:rFonts w:hint="eastAsia"/>
+        </w:rPr>
+        <w:t>정밀도</w:t>
+      </w:r>
+      <w:r>
+        <w:t>), Recall(</w:t>
+      </w:r>
+      <w:r>
+        <w:rPr>
+          <w:rFonts w:hint="eastAsia"/>
+        </w:rPr>
+        <w:t>재현율</w:t>
+      </w:r>
+      <w:r>
+        <w:t xml:space="preserve">), </w:t>
+      </w:r>
+      <w:r>
+        <w:rPr>
+          <w:rFonts w:hint="eastAsia"/>
+        </w:rPr>
+        <w:t>Accuracy(정확도)</w:t>
+      </w:r>
+      <w:r>
+        <w:t>, f1-score</w:t>
+      </w:r>
+      <w:r>
+        <w:br/>
+      </w:r>
+      <w:r>
+        <w:rPr>
+          <w:rFonts w:hint="eastAsia"/>
+        </w:rPr>
+        <w:t>(참조:</w:t>
+      </w:r>
+      <w:r>
+        <w:t xml:space="preserve"> </w:t>
+      </w:r>
+      <w:hyperlink r:id="rId12" w:history="1">
+        <w:r>
+          <w:rPr>
+            <w:color w:val="0000FF"/>
+            <w:u w:val="single"/>
+          </w:rPr>
+          <w:t>https://sumniya.tistory.com/26</w:t>
+        </w:r>
+      </w:hyperlink>
+      <w:r>
+        <w:t>)</w:t>
+      </w:r>
+    </w:p>
+    <w:p>
+      <w:pPr>
+        <w:pStyle w:val="aff8"/>
+      </w:pPr>
+      <w:r>
+        <w:rPr>
+          <w:noProof/>
+        </w:rPr>
+        <w:drawing>
+          <wp:inline distT="0" distB="0" distL="0" distR="0" wp14:anchorId="0348B6BB" wp14:editId="3C0D2F9C">
+            <wp:extent cx="4654550" cy="2757633"/>
+            <wp:effectExtent l="0" t="0" r="0" b="5080"/>
+            <wp:docPr id="3" name="그림 3"/>
+            <wp:cNvGraphicFramePr>
+              <a:graphicFrameLocks xmlns:a="http://schemas.openxmlformats.org/drawingml/2006/main" noChangeAspect="1"/>
+            </wp:cNvGraphicFramePr>
+            <a:graphic xmlns:a="http://schemas.openxmlformats.org/drawingml/2006/main">
+              <a:graphicData uri="http://schemas.openxmlformats.org/drawingml/2006/picture">
+                <pic:pic xmlns:pic="http://schemas.openxmlformats.org/drawingml/2006/picture">
+                  <pic:nvPicPr>
+                    <pic:cNvPr id="1" name=""/>
+                    <pic:cNvPicPr/>
+                  </pic:nvPicPr>
+                  <pic:blipFill>
+                    <a:blip r:embed="rId13"/>
+                    <a:stretch>
+                      <a:fillRect/>
+                    </a:stretch>
+                  </pic:blipFill>
+                  <pic:spPr>
+                    <a:xfrm>
+                      <a:off x="0" y="0"/>
+                      <a:ext cx="4678608" cy="2771886"/>
+                    </a:xfrm>
+                    <a:prstGeom prst="rect">
+                      <a:avLst/>
+                    </a:prstGeom>
+                  </pic:spPr>
+                </pic:pic>
+              </a:graphicData>
+            </a:graphic>
+          </wp:inline>
+        </w:drawing>
+      </w:r>
+    </w:p>
+    <w:p>
+      <w:pPr>
+        <w:pStyle w:val="aff8"/>
+        <w:rPr>
+          <w:rFonts w:hint="eastAsia"/>
+        </w:rPr>
+      </w:pPr>
+    </w:p>
+    <w:p>
+      <w:pPr>
+        <w:pStyle w:val="aff8"/>
+      </w:pPr>
+      <w:r>
+        <w:rPr>
+          <w:rFonts w:hint="eastAsia"/>
+        </w:rPr>
+        <w:t>True Positive(</w:t>
+      </w:r>
+      <w:r>
+        <w:t>TP</w:t>
+      </w:r>
+      <w:r>
+        <w:rPr>
+          <w:rFonts w:hint="eastAsia"/>
+        </w:rPr>
+        <w:t>)</w:t>
+      </w:r>
+      <w:r>
+        <w:t xml:space="preserve">: </w:t>
+      </w:r>
+      <w:r>
+        <w:rPr>
+          <w:rFonts w:hint="eastAsia"/>
+        </w:rPr>
+        <w:t xml:space="preserve">실제 </w:t>
+      </w:r>
+      <w:r>
+        <w:t>True</w:t>
+      </w:r>
+      <w:r>
+        <w:rPr>
+          <w:rFonts w:hint="eastAsia"/>
+        </w:rPr>
+        <w:t xml:space="preserve">인 정답을 </w:t>
+      </w:r>
+      <w:r>
+        <w:t>True</w:t>
+      </w:r>
+      <w:r>
+        <w:rPr>
+          <w:rFonts w:hint="eastAsia"/>
+        </w:rPr>
+        <w:t>로 예측(정답)</w:t>
+      </w:r>
+    </w:p>
+    <w:p>
+      <w:pPr>
+        <w:pStyle w:val="aff8"/>
+      </w:pPr>
+      <w:r>
+        <w:rPr>
+          <w:rFonts w:hint="eastAsia"/>
+        </w:rPr>
+        <w:t>False</w:t>
+      </w:r>
+      <w:r>
+        <w:rPr>
+          <w:rFonts w:hint="eastAsia"/>
+        </w:rPr>
+        <w:t xml:space="preserve"> Positive(</w:t>
+      </w:r>
+      <w:r>
+        <w:t>F</w:t>
+      </w:r>
+      <w:r>
+        <w:t>P</w:t>
+      </w:r>
+      <w:r>
+        <w:rPr>
+          <w:rFonts w:hint="eastAsia"/>
+        </w:rPr>
+        <w:t>)</w:t>
+      </w:r>
+      <w:r>
+        <w:t xml:space="preserve">: </w:t>
+      </w:r>
+      <w:r>
+        <w:rPr>
+          <w:rFonts w:hint="eastAsia"/>
+        </w:rPr>
+        <w:t xml:space="preserve">실제 </w:t>
+      </w:r>
+      <w:r>
+        <w:t>False</w:t>
+      </w:r>
+      <w:r>
+        <w:rPr>
+          <w:rFonts w:hint="eastAsia"/>
+        </w:rPr>
+        <w:t xml:space="preserve">인 정답을 </w:t>
+      </w:r>
+      <w:r>
+        <w:t>True</w:t>
+      </w:r>
+      <w:r>
+        <w:rPr>
+          <w:rFonts w:hint="eastAsia"/>
+        </w:rPr>
+        <w:t>로 예측</w:t>
+      </w:r>
+      <w:r>
+        <w:rPr>
+          <w:rFonts w:hint="eastAsia"/>
+        </w:rPr>
+        <w:t>(</w:t>
+      </w:r>
+      <w:r>
+        <w:rPr>
+          <w:rFonts w:hint="eastAsia"/>
+        </w:rPr>
+        <w:t>오답</w:t>
+      </w:r>
+      <w:r>
+        <w:rPr>
+          <w:rFonts w:hint="eastAsia"/>
+        </w:rPr>
+        <w:t>)</w:t>
+      </w:r>
+    </w:p>
+    <w:p>
+      <w:pPr>
+        <w:pStyle w:val="aff8"/>
+        <w:rPr>
+          <w:rFonts w:hint="eastAsia"/>
+        </w:rPr>
+      </w:pPr>
+      <w:r>
+        <w:rPr>
+          <w:rFonts w:hint="eastAsia"/>
+        </w:rPr>
+        <w:t xml:space="preserve">False </w:t>
+      </w:r>
+      <w:r>
+        <w:t>Nega</w:t>
+      </w:r>
+      <w:r>
+        <w:rPr>
+          <w:rFonts w:hint="eastAsia"/>
+        </w:rPr>
+        <w:t>tive(</w:t>
+      </w:r>
+      <w:r>
+        <w:t>FN</w:t>
+      </w:r>
+      <w:r>
+        <w:rPr>
+          <w:rFonts w:hint="eastAsia"/>
+        </w:rPr>
+        <w:t>)</w:t>
+      </w:r>
+      <w:r>
+        <w:t xml:space="preserve">: </w:t>
+      </w:r>
+      <w:r>
+        <w:rPr>
+          <w:rFonts w:hint="eastAsia"/>
+        </w:rPr>
+        <w:t xml:space="preserve">실제 </w:t>
+      </w:r>
+      <w:r>
+        <w:t>True</w:t>
+      </w:r>
+      <w:r>
+        <w:rPr>
+          <w:rFonts w:hint="eastAsia"/>
+        </w:rPr>
+        <w:t xml:space="preserve">인 정답을 </w:t>
+      </w:r>
+      <w:r>
+        <w:t>False</w:t>
+      </w:r>
+      <w:r>
+        <w:rPr>
+          <w:rFonts w:hint="eastAsia"/>
+        </w:rPr>
+        <w:t>로 예측</w:t>
+      </w:r>
+      <w:r>
+        <w:rPr>
+          <w:rFonts w:hint="eastAsia"/>
+        </w:rPr>
+        <w:t>(</w:t>
+      </w:r>
+      <w:r>
+        <w:rPr>
+          <w:rFonts w:hint="eastAsia"/>
+        </w:rPr>
+        <w:t>오답</w:t>
+      </w:r>
+      <w:r>
+        <w:rPr>
+          <w:rFonts w:hint="eastAsia"/>
+        </w:rPr>
+        <w:t>)</w:t>
+      </w:r>
+    </w:p>
+    <w:p>
+      <w:pPr>
+        <w:pStyle w:val="aff8"/>
+      </w:pPr>
+      <w:r>
+        <w:rPr>
+          <w:rFonts w:hint="eastAsia"/>
+        </w:rPr>
+        <w:t xml:space="preserve">True </w:t>
+      </w:r>
+      <w:r>
+        <w:t>Nega</w:t>
+      </w:r>
+      <w:r>
+        <w:rPr>
+          <w:rFonts w:hint="eastAsia"/>
+        </w:rPr>
+        <w:t>tive(</w:t>
+      </w:r>
+      <w:r>
+        <w:t>TN</w:t>
+      </w:r>
+      <w:r>
+        <w:rPr>
+          <w:rFonts w:hint="eastAsia"/>
+        </w:rPr>
+        <w:t>)</w:t>
+      </w:r>
+      <w:r>
+        <w:t xml:space="preserve">: </w:t>
+      </w:r>
+      <w:r>
+        <w:rPr>
+          <w:rFonts w:hint="eastAsia"/>
+        </w:rPr>
+        <w:t xml:space="preserve">실제 </w:t>
+      </w:r>
+      <w:r>
+        <w:t>False</w:t>
+      </w:r>
+      <w:r>
+        <w:rPr>
+          <w:rFonts w:hint="eastAsia"/>
+        </w:rPr>
+        <w:t xml:space="preserve">인 정답을 </w:t>
+      </w:r>
+      <w:r>
+        <w:t>False</w:t>
+      </w:r>
+      <w:r>
+        <w:rPr>
+          <w:rFonts w:hint="eastAsia"/>
+        </w:rPr>
+        <w:t>로 예측</w:t>
+      </w:r>
+      <w:r>
+        <w:rPr>
+          <w:rFonts w:hint="eastAsia"/>
+        </w:rPr>
+        <w:t>(정답)</w:t>
+      </w:r>
+    </w:p>
+    <w:p>
+      <w:pPr>
+        <w:pStyle w:val="aff8"/>
+        <w:numPr>
+          <w:ilvl w:val="0"/>
+          <w:numId w:val="31"/>
+        </w:numPr>
+        <w:rPr>
+          <w:rFonts w:hint="eastAsia"/>
+        </w:rPr>
+      </w:pPr>
+      <w:r>
+        <w:lastRenderedPageBreak/>
+        <w:t>Precision(</w:t>
+      </w:r>
+      <w:r>
+        <w:rPr>
+          <w:rFonts w:hint="eastAsia"/>
+        </w:rPr>
+        <w:t>정밀도</w:t>
+      </w:r>
+      <w:r>
+        <w:t>)</w:t>
+      </w:r>
+    </w:p>
+    <w:p>
+      <w:pPr>
+        <w:pStyle w:val="aff8"/>
+        <w:ind w:left="1080"/>
+      </w:pPr>
+      <w:r>
+        <w:rPr>
+          <w:rFonts w:hint="eastAsia"/>
+        </w:rPr>
+        <w:t xml:space="preserve">모델이 </w:t>
+      </w:r>
+      <w:r>
+        <w:t>True</w:t>
+      </w:r>
+      <w:r>
+        <w:rPr>
+          <w:rFonts w:hint="eastAsia"/>
+        </w:rPr>
+        <w:t xml:space="preserve">라고 분류한 것 중에서 실제 </w:t>
+      </w:r>
+      <w:r>
+        <w:t>True</w:t>
+      </w:r>
+      <w:r>
+        <w:rPr>
+          <w:rFonts w:hint="eastAsia"/>
+        </w:rPr>
+        <w:t>인 것의 비율</w:t>
+      </w:r>
+    </w:p>
+    <w:p>
+      <w:pPr>
+        <w:pStyle w:val="aff8"/>
+        <w:ind w:left="1080"/>
+        <w:rPr>
+          <w:rFonts w:hint="eastAsia"/>
+        </w:rPr>
+      </w:pPr>
+      <w:r>
+        <w:rPr>
+          <w:noProof/>
+        </w:rPr>
+        <w:drawing>
+          <wp:inline distT="0" distB="0" distL="0" distR="0" wp14:anchorId="2FE8A674" wp14:editId="2B959A74">
+            <wp:extent cx="2362200" cy="781050"/>
+            <wp:effectExtent l="0" t="0" r="0" b="0"/>
+            <wp:docPr id="4" name="그림 4"/>
+            <wp:cNvGraphicFramePr>
+              <a:graphicFrameLocks xmlns:a="http://schemas.openxmlformats.org/drawingml/2006/main" noChangeAspect="1"/>
+            </wp:cNvGraphicFramePr>
+            <a:graphic xmlns:a="http://schemas.openxmlformats.org/drawingml/2006/main">
+              <a:graphicData uri="http://schemas.openxmlformats.org/drawingml/2006/picture">
+                <pic:pic xmlns:pic="http://schemas.openxmlformats.org/drawingml/2006/picture">
+                  <pic:nvPicPr>
+                    <pic:cNvPr id="1" name=""/>
+                    <pic:cNvPicPr/>
+                  </pic:nvPicPr>
+                  <pic:blipFill>
+                    <a:blip r:embed="rId14"/>
+                    <a:stretch>
+                      <a:fillRect/>
+                    </a:stretch>
+                  </pic:blipFill>
+                  <pic:spPr>
+                    <a:xfrm>
+                      <a:off x="0" y="0"/>
+                      <a:ext cx="2362200" cy="781050"/>
+                    </a:xfrm>
+                    <a:prstGeom prst="rect">
+                      <a:avLst/>
+                    </a:prstGeom>
+                  </pic:spPr>
+                </pic:pic>
+              </a:graphicData>
+            </a:graphic>
+          </wp:inline>
+        </w:drawing>
+      </w:r>
+    </w:p>
+    <w:p>
+      <w:pPr>
+        <w:pStyle w:val="aff8"/>
+        <w:ind w:left="1080"/>
+        <w:rPr>
+          <w:rFonts w:hint="eastAsia"/>
+        </w:rPr>
+      </w:pPr>
+      <w:r>
+        <w:rPr>
+          <w:rFonts w:hint="eastAsia"/>
+        </w:rPr>
+        <w:t>PPV(</w:t>
+      </w:r>
+      <w:r>
+        <w:t>Positive Predictive Value</w:t>
+      </w:r>
+      <w:r>
+        <w:rPr>
+          <w:rFonts w:hint="eastAsia"/>
+        </w:rPr>
+        <w:t>)라고도 불리며,</w:t>
+      </w:r>
+      <w:r>
+        <w:t xml:space="preserve"> </w:t>
+      </w:r>
+      <w:r>
+        <w:rPr>
+          <w:rFonts w:hint="eastAsia"/>
+        </w:rPr>
+        <w:t xml:space="preserve">날씨 예측 모델이 </w:t>
+      </w:r>
+      <w:r>
+        <w:t>‘</w:t>
+      </w:r>
+      <w:r>
+        <w:rPr>
+          <w:rFonts w:hint="eastAsia"/>
+        </w:rPr>
+        <w:t>맑다</w:t>
+      </w:r>
+      <w:r>
+        <w:t>’</w:t>
+      </w:r>
+      <w:r>
+        <w:rPr>
+          <w:rFonts w:hint="eastAsia"/>
+        </w:rPr>
+        <w:t>로 예측했는데, 실제 날씨가 맑았는지 살펴보는 지표</w:t>
+      </w:r>
+    </w:p>
+    <w:p>
+      <w:pPr>
+        <w:rPr>
+          <w:rFonts w:hint="eastAsia"/>
+        </w:rPr>
+      </w:pPr>
+    </w:p>
+    <w:p>
+      <w:pPr>
+        <w:pStyle w:val="aff8"/>
+        <w:numPr>
+          <w:ilvl w:val="0"/>
+          <w:numId w:val="31"/>
+        </w:numPr>
+      </w:pPr>
+      <w:r>
+        <w:rPr>
+          <w:rFonts w:hint="eastAsia"/>
+        </w:rPr>
+        <w:t>Recall</w:t>
+      </w:r>
+      <w:r>
+        <w:t>(</w:t>
+      </w:r>
+      <w:r>
+        <w:rPr>
+          <w:rFonts w:hint="eastAsia"/>
+        </w:rPr>
+        <w:t>재현율</w:t>
+      </w:r>
+      <w:r>
+        <w:t>)</w:t>
+      </w:r>
+      <w:r>
+        <w:br/>
+      </w:r>
+      <w:r>
+        <w:rPr>
+          <w:rFonts w:hint="eastAsia"/>
+        </w:rPr>
+        <w:t xml:space="preserve">실제 </w:t>
+      </w:r>
+      <w:r>
+        <w:t>True</w:t>
+      </w:r>
+      <w:r>
+        <w:rPr>
+          <w:rFonts w:hint="eastAsia"/>
+        </w:rPr>
+        <w:t xml:space="preserve">인 것 중에서 모델이 </w:t>
+      </w:r>
+      <w:r>
+        <w:t>True</w:t>
+      </w:r>
+      <w:r>
+        <w:rPr>
+          <w:rFonts w:hint="eastAsia"/>
+        </w:rPr>
+        <w:t>라고 예측한 것의 비율</w:t>
+      </w:r>
+      <w:r>
+        <w:br/>
+      </w:r>
+      <w:r>
+        <w:rPr>
+          <w:noProof/>
+        </w:rPr>
+        <w:drawing>
+          <wp:inline distT="0" distB="0" distL="0" distR="0" wp14:anchorId="13CE1068" wp14:editId="305630A9">
+            <wp:extent cx="2181225" cy="819150"/>
+            <wp:effectExtent l="0" t="0" r="9525" b="0"/>
+            <wp:docPr id="6" name="그림 6"/>
+            <wp:cNvGraphicFramePr>
+              <a:graphicFrameLocks xmlns:a="http://schemas.openxmlformats.org/drawingml/2006/main" noChangeAspect="1"/>
+            </wp:cNvGraphicFramePr>
+            <a:graphic xmlns:a="http://schemas.openxmlformats.org/drawingml/2006/main">
+              <a:graphicData uri="http://schemas.openxmlformats.org/drawingml/2006/picture">
+                <pic:pic xmlns:pic="http://schemas.openxmlformats.org/drawingml/2006/picture">
+                  <pic:nvPicPr>
+                    <pic:cNvPr id="1" name=""/>
+                    <pic:cNvPicPr/>
+                  </pic:nvPicPr>
+                  <pic:blipFill>
+                    <a:blip r:embed="rId15"/>
+                    <a:stretch>
+                      <a:fillRect/>
+                    </a:stretch>
+                  </pic:blipFill>
+                  <pic:spPr>
+                    <a:xfrm>
+                      <a:off x="0" y="0"/>
+                      <a:ext cx="2181225" cy="819150"/>
+                    </a:xfrm>
+                    <a:prstGeom prst="rect">
+                      <a:avLst/>
+                    </a:prstGeom>
+                  </pic:spPr>
+                </pic:pic>
+              </a:graphicData>
+            </a:graphic>
+          </wp:inline>
+        </w:drawing>
+      </w:r>
+      <w:r>
+        <w:br/>
+        <w:t xml:space="preserve">sensitivity </w:t>
+      </w:r>
+      <w:r>
+        <w:rPr>
+          <w:rFonts w:hint="eastAsia"/>
+        </w:rPr>
+        <w:t xml:space="preserve">또는 </w:t>
+      </w:r>
+      <w:r>
+        <w:t>hit rate</w:t>
+      </w:r>
+      <w:r>
+        <w:rPr>
+          <w:rFonts w:hint="eastAsia"/>
+        </w:rPr>
+        <w:t>라는 용어로 사용되기도 한다.</w:t>
+      </w:r>
+      <w:r>
+        <w:t xml:space="preserve"> </w:t>
+      </w:r>
+      <w:r>
+        <w:rPr>
+          <w:rFonts w:hint="eastAsia"/>
+        </w:rPr>
+        <w:t>실제 날씨가 맑은 날 중에서 모델이 맑다고 예측한 비율을 나타낸 지표</w:t>
+      </w:r>
+      <w:r>
+        <w:br/>
+      </w:r>
+      <w:r>
+        <w:rPr>
+          <w:rFonts w:hint="eastAsia"/>
+        </w:rPr>
+        <w:t>(</w:t>
+      </w:r>
+      <w:r>
+        <w:t xml:space="preserve">Precision 은 </w:t>
+      </w:r>
+      <w:r>
+        <w:rPr>
+          <w:rFonts w:hint="eastAsia"/>
+        </w:rPr>
+        <w:t>모델의 입장에서,</w:t>
+      </w:r>
+      <w:r>
+        <w:t xml:space="preserve"> Recall 은 </w:t>
+      </w:r>
+      <w:r>
+        <w:rPr>
+          <w:rFonts w:hint="eastAsia"/>
+        </w:rPr>
+        <w:t>실제 정답(data</w:t>
+      </w:r>
+      <w:r>
+        <w:t>)</w:t>
+      </w:r>
+      <w:r>
+        <w:rPr>
+          <w:rFonts w:hint="eastAsia"/>
+        </w:rPr>
+        <w:t xml:space="preserve">의 입장에서 정답을 맞춘 경우를 뜻함 </w:t>
+      </w:r>
+      <w:r>
+        <w:sym w:font="Wingdings" w:char="F0E0"/>
+      </w:r>
+      <w:r>
+        <w:t xml:space="preserve"> </w:t>
+      </w:r>
+      <w:r>
+        <w:rPr>
+          <w:rFonts w:hint="eastAsia"/>
+        </w:rPr>
+        <w:t>두 값을 함께 고려해야 제대로 된 모델의 평가가 된다.)</w:t>
+      </w:r>
+      <w:r>
+        <w:br/>
+      </w:r>
+    </w:p>
+    <w:p>
+      <w:pPr>
+        <w:pStyle w:val="aff8"/>
+        <w:numPr>
+          <w:ilvl w:val="0"/>
+          <w:numId w:val="31"/>
+        </w:numPr>
+        <w:rPr>
+          <w:rFonts w:hint="eastAsia"/>
+        </w:rPr>
+      </w:pPr>
+      <w:r>
+        <w:rPr>
+          <w:rFonts w:hint="eastAsia"/>
+        </w:rPr>
+        <w:t xml:space="preserve">Precision </w:t>
+      </w:r>
+      <w:r>
+        <w:t>–</w:t>
+      </w:r>
+      <w:r>
+        <w:rPr>
+          <w:rFonts w:hint="eastAsia"/>
+        </w:rPr>
+        <w:t xml:space="preserve">Recall </w:t>
+      </w:r>
+      <w:r>
+        <w:t>Trade-off</w:t>
+      </w:r>
+      <w:bookmarkStart w:id="0" w:name="_GoBack"/>
+      <w:bookmarkEnd w:id="0"/>
     </w:p>
     <w:sectPr>
       <w:pgSz w:w="11906" w:h="16838" w:code="9"/>
@@ -1043,6 +1795,95 @@
     </w:lvl>
   </w:abstractNum>
   <w:abstractNum w:abstractNumId="15" w15:restartNumberingAfterBreak="0">
+    <w:nsid w:val="2AE833E3"/>
+    <w:multiLevelType w:val="hybridMultilevel"/>
+    <w:tmpl w:val="B18CFD5C"/>
+    <w:lvl w:ilvl="0" w:tplc="3496B0D0">
+      <w:start w:val="1"/>
+      <w:numFmt w:val="decimal"/>
+      <w:lvlText w:val="%1."/>
+      <w:lvlJc w:val="left"/>
+      <w:pPr>
+        <w:ind w:left="1080" w:hanging="360"/>
+      </w:pPr>
+      <w:rPr>
+        <w:rFonts w:hint="eastAsia"/>
+      </w:rPr>
+    </w:lvl>
+    <w:lvl w:ilvl="1" w:tplc="04090019" w:tentative="1">
+      <w:start w:val="1"/>
+      <w:numFmt w:val="upperLetter"/>
+      <w:lvlText w:val="%2."/>
+      <w:lvlJc w:val="left"/>
+      <w:pPr>
+        <w:ind w:left="1520" w:hanging="400"/>
+      </w:pPr>
+    </w:lvl>
+    <w:lvl w:ilvl="2" w:tplc="0409001B" w:tentative="1">
+      <w:start w:val="1"/>
+      <w:numFmt w:val="lowerRoman"/>
+      <w:lvlText w:val="%3."/>
+      <w:lvlJc w:val="right"/>
+      <w:pPr>
+        <w:ind w:left="1920" w:hanging="400"/>
+      </w:pPr>
+    </w:lvl>
+    <w:lvl w:ilvl="3" w:tplc="0409000F" w:tentative="1">
+      <w:start w:val="1"/>
+      <w:numFmt w:val="decimal"/>
+      <w:lvlText w:val="%4."/>
+      <w:lvlJc w:val="left"/>
+      <w:pPr>
+        <w:ind w:left="2320" w:hanging="400"/>
+      </w:pPr>
+    </w:lvl>
+    <w:lvl w:ilvl="4" w:tplc="04090019" w:tentative="1">
+      <w:start w:val="1"/>
+      <w:numFmt w:val="upperLetter"/>
+      <w:lvlText w:val="%5."/>
+      <w:lvlJc w:val="left"/>
+      <w:pPr>
+        <w:ind w:left="2720" w:hanging="400"/>
+      </w:pPr>
+    </w:lvl>
+    <w:lvl w:ilvl="5" w:tplc="0409001B" w:tentative="1">
+      <w:start w:val="1"/>
+      <w:numFmt w:val="lowerRoman"/>
+      <w:lvlText w:val="%6."/>
+      <w:lvlJc w:val="right"/>
+      <w:pPr>
+        <w:ind w:left="3120" w:hanging="400"/>
+      </w:pPr>
+    </w:lvl>
+    <w:lvl w:ilvl="6" w:tplc="0409000F" w:tentative="1">
+      <w:start w:val="1"/>
+      <w:numFmt w:val="decimal"/>
+      <w:lvlText w:val="%7."/>
+      <w:lvlJc w:val="left"/>
+      <w:pPr>
+        <w:ind w:left="3520" w:hanging="400"/>
+      </w:pPr>
+    </w:lvl>
+    <w:lvl w:ilvl="7" w:tplc="04090019" w:tentative="1">
+      <w:start w:val="1"/>
+      <w:numFmt w:val="upperLetter"/>
+      <w:lvlText w:val="%8."/>
+      <w:lvlJc w:val="left"/>
+      <w:pPr>
+        <w:ind w:left="3920" w:hanging="400"/>
+      </w:pPr>
+    </w:lvl>
+    <w:lvl w:ilvl="8" w:tplc="0409001B" w:tentative="1">
+      <w:start w:val="1"/>
+      <w:numFmt w:val="lowerRoman"/>
+      <w:lvlText w:val="%9."/>
+      <w:lvlJc w:val="right"/>
+      <w:pPr>
+        <w:ind w:left="4320" w:hanging="400"/>
+      </w:pPr>
+    </w:lvl>
+  </w:abstractNum>
+  <w:abstractNum w:abstractNumId="16" w15:restartNumberingAfterBreak="0">
     <w:nsid w:val="2C601FF3"/>
     <w:multiLevelType w:val="multilevel"/>
     <w:tmpl w:val="04090023"/>
@@ -1133,7 +1974,7 @@
       </w:pPr>
     </w:lvl>
   </w:abstractNum>
-  <w:abstractNum w:abstractNumId="16" w15:restartNumberingAfterBreak="0">
+  <w:abstractNum w:abstractNumId="17" w15:restartNumberingAfterBreak="0">
     <w:nsid w:val="2EDE304E"/>
     <w:multiLevelType w:val="multilevel"/>
     <w:tmpl w:val="0409001D"/>
@@ -1219,7 +2060,7 @@
       </w:pPr>
     </w:lvl>
   </w:abstractNum>
-  <w:abstractNum w:abstractNumId="17" w15:restartNumberingAfterBreak="0">
+  <w:abstractNum w:abstractNumId="18" w15:restartNumberingAfterBreak="0">
     <w:nsid w:val="309047A9"/>
     <w:multiLevelType w:val="hybridMultilevel"/>
     <w:tmpl w:val="1E8431CA"/>
@@ -1234,7 +2075,7 @@
         <w:rFonts w:ascii="맑은 고딕" w:eastAsia="맑은 고딕" w:hAnsi="맑은 고딕" w:cstheme="minorBidi" w:hint="eastAsia"/>
       </w:rPr>
     </w:lvl>
-    <w:lvl w:ilvl="1" w:tplc="04090003" w:tentative="1">
+    <w:lvl w:ilvl="1" w:tplc="04090003">
       <w:start w:val="1"/>
       <w:numFmt w:val="bullet"/>
       <w:lvlText w:val=""/>
@@ -1331,7 +2172,7 @@
       </w:rPr>
     </w:lvl>
   </w:abstractNum>
-  <w:abstractNum w:abstractNumId="18" w15:restartNumberingAfterBreak="0">
+  <w:abstractNum w:abstractNumId="19" w15:restartNumberingAfterBreak="0">
     <w:nsid w:val="3AEB0273"/>
     <w:multiLevelType w:val="multilevel"/>
     <w:tmpl w:val="526206A0"/>
@@ -1418,7 +2259,7 @@
       </w:pPr>
     </w:lvl>
   </w:abstractNum>
-  <w:abstractNum w:abstractNumId="19" w15:restartNumberingAfterBreak="0">
+  <w:abstractNum w:abstractNumId="20" w15:restartNumberingAfterBreak="0">
     <w:nsid w:val="43F8503E"/>
     <w:multiLevelType w:val="multilevel"/>
     <w:tmpl w:val="0409001F"/>
@@ -1504,7 +2345,7 @@
       </w:pPr>
     </w:lvl>
   </w:abstractNum>
-  <w:abstractNum w:abstractNumId="20" w15:restartNumberingAfterBreak="0">
+  <w:abstractNum w:abstractNumId="21" w15:restartNumberingAfterBreak="0">
     <w:nsid w:val="484C4F29"/>
     <w:multiLevelType w:val="multilevel"/>
     <w:tmpl w:val="D8061F64"/>
@@ -1591,7 +2432,7 @@
       </w:pPr>
     </w:lvl>
   </w:abstractNum>
-  <w:abstractNum w:abstractNumId="21" w15:restartNumberingAfterBreak="0">
+  <w:abstractNum w:abstractNumId="22" w15:restartNumberingAfterBreak="0">
     <w:nsid w:val="59350CFB"/>
     <w:multiLevelType w:val="multilevel"/>
     <w:tmpl w:val="9DF09F08"/>
@@ -1678,7 +2519,7 @@
       </w:pPr>
     </w:lvl>
   </w:abstractNum>
-  <w:abstractNum w:abstractNumId="22" w15:restartNumberingAfterBreak="0">
+  <w:abstractNum w:abstractNumId="23" w15:restartNumberingAfterBreak="0">
     <w:nsid w:val="5DEC6B47"/>
     <w:multiLevelType w:val="multilevel"/>
     <w:tmpl w:val="604E1C0A"/>
@@ -1765,7 +2606,7 @@
       </w:pPr>
     </w:lvl>
   </w:abstractNum>
-  <w:abstractNum w:abstractNumId="23" w15:restartNumberingAfterBreak="0">
+  <w:abstractNum w:abstractNumId="24" w15:restartNumberingAfterBreak="0">
     <w:nsid w:val="61857382"/>
     <w:multiLevelType w:val="multilevel"/>
     <w:tmpl w:val="0409001D"/>
@@ -1855,7 +2696,7 @@
       </w:pPr>
     </w:lvl>
   </w:abstractNum>
-  <w:abstractNum w:abstractNumId="24" w15:restartNumberingAfterBreak="0">
+  <w:abstractNum w:abstractNumId="25" w15:restartNumberingAfterBreak="0">
     <w:nsid w:val="6D4A7001"/>
     <w:multiLevelType w:val="hybridMultilevel"/>
     <w:tmpl w:val="D4EC129C"/>
@@ -1967,7 +2808,7 @@
       </w:rPr>
     </w:lvl>
   </w:abstractNum>
-  <w:abstractNum w:abstractNumId="25" w15:restartNumberingAfterBreak="0">
+  <w:abstractNum w:abstractNumId="26" w15:restartNumberingAfterBreak="0">
     <w:nsid w:val="6D800A37"/>
     <w:multiLevelType w:val="hybridMultilevel"/>
     <w:tmpl w:val="A72CEF4A"/>
@@ -2079,7 +2920,7 @@
       </w:rPr>
     </w:lvl>
   </w:abstractNum>
-  <w:abstractNum w:abstractNumId="26" w15:restartNumberingAfterBreak="0">
+  <w:abstractNum w:abstractNumId="27" w15:restartNumberingAfterBreak="0">
     <w:nsid w:val="6E3774FC"/>
     <w:multiLevelType w:val="hybridMultilevel"/>
     <w:tmpl w:val="54D01068"/>
@@ -2191,7 +3032,7 @@
       </w:rPr>
     </w:lvl>
   </w:abstractNum>
-  <w:abstractNum w:abstractNumId="27" w15:restartNumberingAfterBreak="0">
+  <w:abstractNum w:abstractNumId="28" w15:restartNumberingAfterBreak="0">
     <w:nsid w:val="6E9514D7"/>
     <w:multiLevelType w:val="multilevel"/>
     <w:tmpl w:val="0409001F"/>
@@ -2277,7 +3118,7 @@
       </w:pPr>
     </w:lvl>
   </w:abstractNum>
-  <w:abstractNum w:abstractNumId="28" w15:restartNumberingAfterBreak="0">
+  <w:abstractNum w:abstractNumId="29" w15:restartNumberingAfterBreak="0">
     <w:nsid w:val="76ED39AA"/>
     <w:multiLevelType w:val="multilevel"/>
     <w:tmpl w:val="0409001F"/>
@@ -2367,7 +3208,7 @@
       </w:pPr>
     </w:lvl>
   </w:abstractNum>
-  <w:abstractNum w:abstractNumId="29" w15:restartNumberingAfterBreak="0">
+  <w:abstractNum w:abstractNumId="30" w15:restartNumberingAfterBreak="0">
     <w:nsid w:val="7D8C2C6D"/>
     <w:multiLevelType w:val="multilevel"/>
     <w:tmpl w:val="04090023"/>
@@ -2455,7 +3296,7 @@
     </w:lvl>
   </w:abstractNum>
   <w:num w:numId="1">
-    <w:abstractNumId w:val="21"/>
+    <w:abstractNumId w:val="22"/>
   </w:num>
   <w:num w:numId="2">
     <w:abstractNumId w:val="12"/>
@@ -2464,16 +3305,16 @@
     <w:abstractNumId w:val="10"/>
   </w:num>
   <w:num w:numId="4">
-    <w:abstractNumId w:val="27"/>
+    <w:abstractNumId w:val="28"/>
   </w:num>
   <w:num w:numId="5">
     <w:abstractNumId w:val="13"/>
   </w:num>
   <w:num w:numId="6">
-    <w:abstractNumId w:val="18"/>
+    <w:abstractNumId w:val="19"/>
   </w:num>
   <w:num w:numId="7">
-    <w:abstractNumId w:val="20"/>
+    <w:abstractNumId w:val="21"/>
   </w:num>
   <w:num w:numId="8">
     <w:abstractNumId w:val="9"/>
@@ -2509,40 +3350,43 @@
     <w:abstractNumId w:val="14"/>
   </w:num>
   <w:num w:numId="19">
-    <w:abstractNumId w:val="16"/>
+    <w:abstractNumId w:val="17"/>
   </w:num>
   <w:num w:numId="20">
-    <w:abstractNumId w:val="22"/>
+    <w:abstractNumId w:val="23"/>
   </w:num>
   <w:num w:numId="21">
-    <w:abstractNumId w:val="19"/>
+    <w:abstractNumId w:val="20"/>
   </w:num>
   <w:num w:numId="22">
     <w:abstractNumId w:val="11"/>
   </w:num>
   <w:num w:numId="23">
+    <w:abstractNumId w:val="30"/>
+  </w:num>
+  <w:num w:numId="24">
     <w:abstractNumId w:val="29"/>
   </w:num>
-  <w:num w:numId="24">
-    <w:abstractNumId w:val="28"/>
-  </w:num>
   <w:num w:numId="25">
-    <w:abstractNumId w:val="23"/>
+    <w:abstractNumId w:val="24"/>
   </w:num>
   <w:num w:numId="26">
-    <w:abstractNumId w:val="15"/>
+    <w:abstractNumId w:val="16"/>
   </w:num>
   <w:num w:numId="27">
+    <w:abstractNumId w:val="26"/>
+  </w:num>
+  <w:num w:numId="28">
+    <w:abstractNumId w:val="27"/>
+  </w:num>
+  <w:num w:numId="29">
+    <w:abstractNumId w:val="18"/>
+  </w:num>
+  <w:num w:numId="30">
     <w:abstractNumId w:val="25"/>
   </w:num>
-  <w:num w:numId="28">
-    <w:abstractNumId w:val="26"/>
-  </w:num>
-  <w:num w:numId="29">
-    <w:abstractNumId w:val="17"/>
-  </w:num>
-  <w:num w:numId="30">
-    <w:abstractNumId w:val="24"/>
+  <w:num w:numId="31">
+    <w:abstractNumId w:val="15"/>
   </w:num>
 </w:numbering>
 </file>
@@ -28728,7 +29572,7 @@
 </file>
 
 <file path=customXml/itemProps3.xml><?xml version="1.0" encoding="utf-8"?>
-<ds:datastoreItem xmlns:ds="http://schemas.openxmlformats.org/officeDocument/2006/customXml" ds:itemID="{B42DDDF6-7997-4ADC-8536-8F0D8E5CE3A9}">
+<ds:datastoreItem xmlns:ds="http://schemas.openxmlformats.org/officeDocument/2006/customXml" ds:itemID="{C7F6D6D2-D4D8-4D31-B247-EC48F49C9FD4}">
   <ds:schemaRefs>
     <ds:schemaRef ds:uri="http://schemas.openxmlformats.org/officeDocument/2006/bibliography"/>
   </ds:schemaRefs>

</xml_diff>

<commit_message>
doc for analytical terms complete
</commit_message>
<xml_diff>
--- a/기타 분석 용어 정리.docx
+++ b/기타 분석 용어 정리.docx
@@ -99,9 +99,6 @@
     <w:p>
       <w:pPr>
         <w:pStyle w:val="aff8"/>
-        <w:rPr>
-          <w:rFonts w:hint="eastAsia"/>
-        </w:rPr>
       </w:pPr>
       <w:r>
         <w:rPr>
@@ -120,20 +117,8 @@
       </w:r>
     </w:p>
     <w:p/>
-    <w:p>
-      <w:pPr>
-        <w:rPr>
-          <w:rFonts w:hint="eastAsia"/>
-        </w:rPr>
-      </w:pPr>
-    </w:p>
-    <w:p>
-      <w:pPr>
-        <w:rPr>
-          <w:rFonts w:hint="eastAsia"/>
-        </w:rPr>
-      </w:pPr>
-    </w:p>
+    <w:p/>
+    <w:p/>
     <w:p>
       <w:pPr>
         <w:pStyle w:val="aff8"/>
@@ -241,13 +226,7 @@
         </w:drawing>
       </w:r>
     </w:p>
-    <w:p>
-      <w:pPr>
-        <w:rPr>
-          <w:rFonts w:hint="eastAsia"/>
-        </w:rPr>
-      </w:pPr>
-    </w:p>
+    <w:p/>
     <w:p>
       <w:pPr>
         <w:pStyle w:val="aff8"/>
@@ -331,9 +310,6 @@
     <w:p>
       <w:pPr>
         <w:ind w:left="720"/>
-        <w:rPr>
-          <w:rFonts w:hint="eastAsia"/>
-        </w:rPr>
       </w:pPr>
     </w:p>
     <w:p>
@@ -360,8 +336,6 @@
         </w:rPr>
         <w:t>-value</w:t>
       </w:r>
-      <w:bookmarkStart w:id="0" w:name="_GoBack"/>
-      <w:bookmarkEnd w:id="0"/>
     </w:p>
     <w:p>
       <w:pPr>
@@ -371,9 +345,6 @@
     <w:p>
       <w:pPr>
         <w:pStyle w:val="aff8"/>
-        <w:rPr>
-          <w:rFonts w:hint="eastAsia"/>
-        </w:rPr>
       </w:pPr>
     </w:p>
     <w:p>
@@ -493,9 +464,6 @@
     <w:p>
       <w:pPr>
         <w:pStyle w:val="aff8"/>
-        <w:rPr>
-          <w:rFonts w:hint="eastAsia"/>
-        </w:rPr>
       </w:pPr>
     </w:p>
     <w:p>
@@ -553,19 +521,10 @@
         <w:rPr>
           <w:rFonts w:hint="eastAsia"/>
         </w:rPr>
-        <w:t>False</w:t>
+        <w:t>False Positive(</w:t>
       </w:r>
       <w:r>
-        <w:rPr>
-          <w:rFonts w:hint="eastAsia"/>
-        </w:rPr>
-        <w:t xml:space="preserve"> Positive(</w:t>
-      </w:r>
-      <w:r>
-        <w:t>F</w:t>
-      </w:r>
-      <w:r>
-        <w:t>P</w:t>
+        <w:t>FP</w:t>
       </w:r>
       <w:r>
         <w:rPr>
@@ -598,13 +557,7 @@
         <w:rPr>
           <w:rFonts w:hint="eastAsia"/>
         </w:rPr>
-        <w:t>로 예측</w:t>
-      </w:r>
-      <w:r>
-        <w:rPr>
-          <w:rFonts w:hint="eastAsia"/>
-        </w:rPr>
-        <w:t>(</w:t>
+        <w:t>로 예측(</w:t>
       </w:r>
       <w:r>
         <w:rPr>
@@ -622,9 +575,6 @@
     <w:p>
       <w:pPr>
         <w:pStyle w:val="aff8"/>
-        <w:rPr>
-          <w:rFonts w:hint="eastAsia"/>
-        </w:rPr>
       </w:pPr>
       <w:r>
         <w:rPr>
@@ -675,13 +625,7 @@
         <w:rPr>
           <w:rFonts w:hint="eastAsia"/>
         </w:rPr>
-        <w:t>로 예측</w:t>
-      </w:r>
-      <w:r>
-        <w:rPr>
-          <w:rFonts w:hint="eastAsia"/>
-        </w:rPr>
-        <w:t>(</w:t>
+        <w:t>로 예측(</w:t>
       </w:r>
       <w:r>
         <w:rPr>
@@ -749,13 +693,7 @@
         <w:rPr>
           <w:rFonts w:hint="eastAsia"/>
         </w:rPr>
-        <w:t>로 예측</w:t>
-      </w:r>
-      <w:r>
-        <w:rPr>
-          <w:rFonts w:hint="eastAsia"/>
-        </w:rPr>
-        <w:t>(정답)</w:t>
+        <w:t>로 예측(정답)</w:t>
       </w:r>
     </w:p>
     <w:p>
@@ -765,9 +703,6 @@
           <w:ilvl w:val="0"/>
           <w:numId w:val="31"/>
         </w:numPr>
-        <w:rPr>
-          <w:rFonts w:hint="eastAsia"/>
-        </w:rPr>
       </w:pPr>
       <w:r>
         <w:lastRenderedPageBreak/>
@@ -817,9 +752,6 @@
       <w:pPr>
         <w:pStyle w:val="aff8"/>
         <w:ind w:left="1080"/>
-        <w:rPr>
-          <w:rFonts w:hint="eastAsia"/>
-        </w:rPr>
       </w:pPr>
       <w:r>
         <w:rPr>
@@ -866,9 +798,6 @@
       <w:pPr>
         <w:pStyle w:val="aff8"/>
         <w:ind w:left="1080"/>
-        <w:rPr>
-          <w:rFonts w:hint="eastAsia"/>
-        </w:rPr>
       </w:pPr>
       <w:r>
         <w:rPr>
@@ -913,13 +842,7 @@
         <w:t>로 예측했는데, 실제 날씨가 맑았는지 살펴보는 지표</w:t>
       </w:r>
     </w:p>
-    <w:p>
-      <w:pPr>
-        <w:rPr>
-          <w:rFonts w:hint="eastAsia"/>
-        </w:rPr>
-      </w:pPr>
-    </w:p>
+    <w:p/>
     <w:p>
       <w:pPr>
         <w:pStyle w:val="aff8"/>
@@ -1260,9 +1183,6 @@
           <w:ilvl w:val="0"/>
           <w:numId w:val="31"/>
         </w:numPr>
-        <w:rPr>
-          <w:rFonts w:hint="eastAsia"/>
-        </w:rPr>
       </w:pPr>
       <w:r>
         <w:rPr>
@@ -1413,6 +1333,307 @@
         </w:drawing>
       </w:r>
     </w:p>
+    <w:p/>
+    <w:p>
+      <w:pPr>
+        <w:pStyle w:val="aff8"/>
+        <w:numPr>
+          <w:ilvl w:val="0"/>
+          <w:numId w:val="29"/>
+        </w:numPr>
+      </w:pPr>
+      <w:r>
+        <w:rPr>
+          <w:rFonts w:hint="eastAsia"/>
+        </w:rPr>
+        <w:t>그 외 다른 지표들</w:t>
+      </w:r>
+    </w:p>
+    <w:p>
+      <w:pPr>
+        <w:pStyle w:val="aff8"/>
+        <w:numPr>
+          <w:ilvl w:val="0"/>
+          <w:numId w:val="32"/>
+        </w:numPr>
+        <w:rPr>
+          <w:rFonts w:hint="eastAsia"/>
+        </w:rPr>
+      </w:pPr>
+      <w:r>
+        <w:rPr>
+          <w:rFonts w:hint="eastAsia"/>
+        </w:rPr>
+        <w:t>Fall-out</w:t>
+      </w:r>
+      <w:r>
+        <w:br/>
+      </w:r>
+      <w:r>
+        <w:rPr>
+          <w:rFonts w:hint="eastAsia"/>
+        </w:rPr>
+        <w:t>FPR(</w:t>
+      </w:r>
+      <w:r>
+        <w:t>False Positive Rate</w:t>
+      </w:r>
+      <w:r>
+        <w:rPr>
+          <w:rFonts w:hint="eastAsia"/>
+        </w:rPr>
+        <w:t>)으로도 불리며,</w:t>
+      </w:r>
+      <w:r>
+        <w:t xml:space="preserve"> </w:t>
+      </w:r>
+      <w:r>
+        <w:rPr>
+          <w:rFonts w:hint="eastAsia"/>
+        </w:rPr>
+        <w:t xml:space="preserve">실제 </w:t>
+      </w:r>
+      <w:r>
+        <w:t>False</w:t>
+      </w:r>
+      <w:r>
+        <w:rPr>
+          <w:rFonts w:hint="eastAsia"/>
+        </w:rPr>
+        <w:t xml:space="preserve">인 데이터 중에서 모델이 </w:t>
+      </w:r>
+      <w:r>
+        <w:t>True</w:t>
+      </w:r>
+      <w:r>
+        <w:rPr>
+          <w:rFonts w:hint="eastAsia"/>
+        </w:rPr>
+        <w:t>라고 예측한 비율이다.</w:t>
+      </w:r>
+      <w:r>
+        <w:t xml:space="preserve"> </w:t>
+      </w:r>
+      <w:r>
+        <w:br/>
+      </w:r>
+      <w:r>
+        <w:rPr>
+          <w:noProof/>
+        </w:rPr>
+        <w:drawing>
+          <wp:inline distT="0" distB="0" distL="0" distR="0" wp14:anchorId="42C76A94" wp14:editId="68B0EAD7">
+            <wp:extent cx="2489200" cy="879576"/>
+            <wp:effectExtent l="0" t="0" r="6350" b="0"/>
+            <wp:docPr id="5" name="그림 5"/>
+            <wp:cNvGraphicFramePr>
+              <a:graphicFrameLocks xmlns:a="http://schemas.openxmlformats.org/drawingml/2006/main" noChangeAspect="1"/>
+            </wp:cNvGraphicFramePr>
+            <a:graphic xmlns:a="http://schemas.openxmlformats.org/drawingml/2006/main">
+              <a:graphicData uri="http://schemas.openxmlformats.org/drawingml/2006/picture">
+                <pic:pic xmlns:pic="http://schemas.openxmlformats.org/drawingml/2006/picture">
+                  <pic:nvPicPr>
+                    <pic:cNvPr id="1" name=""/>
+                    <pic:cNvPicPr/>
+                  </pic:nvPicPr>
+                  <pic:blipFill>
+                    <a:blip r:embed="rId19"/>
+                    <a:stretch>
+                      <a:fillRect/>
+                    </a:stretch>
+                  </pic:blipFill>
+                  <pic:spPr>
+                    <a:xfrm>
+                      <a:off x="0" y="0"/>
+                      <a:ext cx="2497855" cy="882634"/>
+                    </a:xfrm>
+                    <a:prstGeom prst="rect">
+                      <a:avLst/>
+                    </a:prstGeom>
+                  </pic:spPr>
+                </pic:pic>
+              </a:graphicData>
+            </a:graphic>
+          </wp:inline>
+        </w:drawing>
+      </w:r>
+    </w:p>
+    <w:p>
+      <w:pPr>
+        <w:pStyle w:val="aff8"/>
+        <w:numPr>
+          <w:ilvl w:val="0"/>
+          <w:numId w:val="32"/>
+        </w:numPr>
+      </w:pPr>
+      <w:r>
+        <w:t>ROC(Receiver Operating Characteristic) curve</w:t>
+      </w:r>
+      <w:r>
+        <w:br/>
+      </w:r>
+      <w:r>
+        <w:rPr>
+          <w:rFonts w:hint="eastAsia"/>
+        </w:rPr>
+        <w:t xml:space="preserve">여러 임계값들을 기준으로 </w:t>
+      </w:r>
+      <w:r>
+        <w:t>Recall-Fallout</w:t>
+      </w:r>
+      <w:r>
+        <w:rPr>
+          <w:rFonts w:hint="eastAsia"/>
+        </w:rPr>
+        <w:t>의 변화를 시각화 한 것이다.</w:t>
+      </w:r>
+      <w:r>
+        <w:t xml:space="preserve"> </w:t>
+      </w:r>
+      <w:r>
+        <w:br/>
+      </w:r>
+      <w:r>
+        <w:rPr>
+          <w:noProof/>
+        </w:rPr>
+        <w:drawing>
+          <wp:inline distT="0" distB="0" distL="0" distR="0" wp14:anchorId="5A5CFAB3" wp14:editId="3332EFBB">
+            <wp:extent cx="3629025" cy="3505200"/>
+            <wp:effectExtent l="0" t="0" r="9525" b="0"/>
+            <wp:docPr id="7" name="그림 7"/>
+            <wp:cNvGraphicFramePr>
+              <a:graphicFrameLocks xmlns:a="http://schemas.openxmlformats.org/drawingml/2006/main" noChangeAspect="1"/>
+            </wp:cNvGraphicFramePr>
+            <a:graphic xmlns:a="http://schemas.openxmlformats.org/drawingml/2006/main">
+              <a:graphicData uri="http://schemas.openxmlformats.org/drawingml/2006/picture">
+                <pic:pic xmlns:pic="http://schemas.openxmlformats.org/drawingml/2006/picture">
+                  <pic:nvPicPr>
+                    <pic:cNvPr id="1" name=""/>
+                    <pic:cNvPicPr/>
+                  </pic:nvPicPr>
+                  <pic:blipFill>
+                    <a:blip r:embed="rId20"/>
+                    <a:stretch>
+                      <a:fillRect/>
+                    </a:stretch>
+                  </pic:blipFill>
+                  <pic:spPr>
+                    <a:xfrm>
+                      <a:off x="0" y="0"/>
+                      <a:ext cx="3629025" cy="3505200"/>
+                    </a:xfrm>
+                    <a:prstGeom prst="rect">
+                      <a:avLst/>
+                    </a:prstGeom>
+                  </pic:spPr>
+                </pic:pic>
+              </a:graphicData>
+            </a:graphic>
+          </wp:inline>
+        </w:drawing>
+      </w:r>
+      <w:r>
+        <w:br/>
+      </w:r>
+      <w:r>
+        <w:rPr>
+          <w:rFonts w:hint="eastAsia"/>
+        </w:rPr>
+        <w:t xml:space="preserve">curve가 왼쪽 위 모서리에 가까울수록 모델의 성능이 좋다고 평가된다. 즉 </w:t>
+      </w:r>
+      <w:r>
+        <w:t>Recall</w:t>
+      </w:r>
+      <w:r>
+        <w:rPr>
+          <w:rFonts w:hint="eastAsia"/>
+        </w:rPr>
+        <w:t xml:space="preserve">이 크고 </w:t>
+      </w:r>
+      <w:r>
+        <w:t>Fall-out</w:t>
+      </w:r>
+      <w:r>
+        <w:rPr>
+          <w:rFonts w:hint="eastAsia"/>
+        </w:rPr>
+        <w:t>이 작은 모형이 좋은 모형이다.</w:t>
+      </w:r>
+    </w:p>
+    <w:p>
+      <w:pPr>
+        <w:pStyle w:val="aff8"/>
+        <w:numPr>
+          <w:ilvl w:val="0"/>
+          <w:numId w:val="32"/>
+        </w:numPr>
+        <w:rPr>
+          <w:rFonts w:hint="eastAsia"/>
+        </w:rPr>
+      </w:pPr>
+      <w:r>
+        <w:lastRenderedPageBreak/>
+        <w:t>AUROC</w:t>
+      </w:r>
+      <w:r>
+        <w:br/>
+        <w:t>ROC curve</w:t>
+      </w:r>
+      <w:r>
+        <w:rPr>
+          <w:rFonts w:hint="eastAsia"/>
+        </w:rPr>
+        <w:t>는 그래프이기 때문에 명확한 수치로 비교하기 어렵다.</w:t>
+      </w:r>
+      <w:r>
+        <w:t xml:space="preserve"> </w:t>
+      </w:r>
+      <w:r>
+        <w:rPr>
+          <w:rFonts w:hint="eastAsia"/>
+        </w:rPr>
+        <w:t>따라서 그래프 아래의 면적 값을 이용하게 된다.</w:t>
+      </w:r>
+      <w:r>
+        <w:t xml:space="preserve"> </w:t>
+      </w:r>
+      <w:r>
+        <w:rPr>
+          <w:rFonts w:hint="eastAsia"/>
+        </w:rPr>
+        <w:t xml:space="preserve">최대값은 </w:t>
+      </w:r>
+      <w:r>
+        <w:t>1</w:t>
+      </w:r>
+      <w:r>
+        <w:rPr>
+          <w:rFonts w:hint="eastAsia"/>
+        </w:rPr>
+        <w:t xml:space="preserve">이며 좋은 모델일수록 </w:t>
+      </w:r>
+      <w:r>
+        <w:t>1</w:t>
+      </w:r>
+      <w:r>
+        <w:rPr>
+          <w:rFonts w:hint="eastAsia"/>
+        </w:rPr>
+        <w:t>에 가까운 값이 나온다.</w:t>
+      </w:r>
+      <w:bookmarkStart w:id="0" w:name="_GoBack"/>
+      <w:bookmarkEnd w:id="0"/>
+    </w:p>
+    <w:p/>
+    <w:p/>
+    <w:p>
+      <w:pPr>
+        <w:rPr>
+          <w:rFonts w:hint="eastAsia"/>
+        </w:rPr>
+      </w:pPr>
+    </w:p>
     <w:sectPr>
       <w:pgSz w:w="11906" w:h="16838" w:code="9"/>
       <w:pgMar w:top="1440" w:right="1440" w:bottom="1440" w:left="1440" w:header="720" w:footer="720" w:gutter="0"/>
@@ -2467,6 +2688,95 @@
     </w:lvl>
   </w:abstractNum>
   <w:abstractNum w:abstractNumId="19" w15:restartNumberingAfterBreak="0">
+    <w:nsid w:val="35E85009"/>
+    <w:multiLevelType w:val="hybridMultilevel"/>
+    <w:tmpl w:val="D7E6366A"/>
+    <w:lvl w:ilvl="0" w:tplc="6450BEDE">
+      <w:start w:val="1"/>
+      <w:numFmt w:val="decimal"/>
+      <w:lvlText w:val="%1."/>
+      <w:lvlJc w:val="left"/>
+      <w:pPr>
+        <w:ind w:left="1080" w:hanging="360"/>
+      </w:pPr>
+      <w:rPr>
+        <w:rFonts w:hint="default"/>
+      </w:rPr>
+    </w:lvl>
+    <w:lvl w:ilvl="1" w:tplc="04090019" w:tentative="1">
+      <w:start w:val="1"/>
+      <w:numFmt w:val="upperLetter"/>
+      <w:lvlText w:val="%2."/>
+      <w:lvlJc w:val="left"/>
+      <w:pPr>
+        <w:ind w:left="1520" w:hanging="400"/>
+      </w:pPr>
+    </w:lvl>
+    <w:lvl w:ilvl="2" w:tplc="0409001B" w:tentative="1">
+      <w:start w:val="1"/>
+      <w:numFmt w:val="lowerRoman"/>
+      <w:lvlText w:val="%3."/>
+      <w:lvlJc w:val="right"/>
+      <w:pPr>
+        <w:ind w:left="1920" w:hanging="400"/>
+      </w:pPr>
+    </w:lvl>
+    <w:lvl w:ilvl="3" w:tplc="0409000F" w:tentative="1">
+      <w:start w:val="1"/>
+      <w:numFmt w:val="decimal"/>
+      <w:lvlText w:val="%4."/>
+      <w:lvlJc w:val="left"/>
+      <w:pPr>
+        <w:ind w:left="2320" w:hanging="400"/>
+      </w:pPr>
+    </w:lvl>
+    <w:lvl w:ilvl="4" w:tplc="04090019" w:tentative="1">
+      <w:start w:val="1"/>
+      <w:numFmt w:val="upperLetter"/>
+      <w:lvlText w:val="%5."/>
+      <w:lvlJc w:val="left"/>
+      <w:pPr>
+        <w:ind w:left="2720" w:hanging="400"/>
+      </w:pPr>
+    </w:lvl>
+    <w:lvl w:ilvl="5" w:tplc="0409001B" w:tentative="1">
+      <w:start w:val="1"/>
+      <w:numFmt w:val="lowerRoman"/>
+      <w:lvlText w:val="%6."/>
+      <w:lvlJc w:val="right"/>
+      <w:pPr>
+        <w:ind w:left="3120" w:hanging="400"/>
+      </w:pPr>
+    </w:lvl>
+    <w:lvl w:ilvl="6" w:tplc="0409000F" w:tentative="1">
+      <w:start w:val="1"/>
+      <w:numFmt w:val="decimal"/>
+      <w:lvlText w:val="%7."/>
+      <w:lvlJc w:val="left"/>
+      <w:pPr>
+        <w:ind w:left="3520" w:hanging="400"/>
+      </w:pPr>
+    </w:lvl>
+    <w:lvl w:ilvl="7" w:tplc="04090019" w:tentative="1">
+      <w:start w:val="1"/>
+      <w:numFmt w:val="upperLetter"/>
+      <w:lvlText w:val="%8."/>
+      <w:lvlJc w:val="left"/>
+      <w:pPr>
+        <w:ind w:left="3920" w:hanging="400"/>
+      </w:pPr>
+    </w:lvl>
+    <w:lvl w:ilvl="8" w:tplc="0409001B" w:tentative="1">
+      <w:start w:val="1"/>
+      <w:numFmt w:val="lowerRoman"/>
+      <w:lvlText w:val="%9."/>
+      <w:lvlJc w:val="right"/>
+      <w:pPr>
+        <w:ind w:left="4320" w:hanging="400"/>
+      </w:pPr>
+    </w:lvl>
+  </w:abstractNum>
+  <w:abstractNum w:abstractNumId="20" w15:restartNumberingAfterBreak="0">
     <w:nsid w:val="3AEB0273"/>
     <w:multiLevelType w:val="multilevel"/>
     <w:tmpl w:val="526206A0"/>
@@ -2553,7 +2863,7 @@
       </w:pPr>
     </w:lvl>
   </w:abstractNum>
-  <w:abstractNum w:abstractNumId="20" w15:restartNumberingAfterBreak="0">
+  <w:abstractNum w:abstractNumId="21" w15:restartNumberingAfterBreak="0">
     <w:nsid w:val="43F8503E"/>
     <w:multiLevelType w:val="multilevel"/>
     <w:tmpl w:val="0409001F"/>
@@ -2639,7 +2949,7 @@
       </w:pPr>
     </w:lvl>
   </w:abstractNum>
-  <w:abstractNum w:abstractNumId="21" w15:restartNumberingAfterBreak="0">
+  <w:abstractNum w:abstractNumId="22" w15:restartNumberingAfterBreak="0">
     <w:nsid w:val="484C4F29"/>
     <w:multiLevelType w:val="multilevel"/>
     <w:tmpl w:val="D8061F64"/>
@@ -2726,7 +3036,7 @@
       </w:pPr>
     </w:lvl>
   </w:abstractNum>
-  <w:abstractNum w:abstractNumId="22" w15:restartNumberingAfterBreak="0">
+  <w:abstractNum w:abstractNumId="23" w15:restartNumberingAfterBreak="0">
     <w:nsid w:val="59350CFB"/>
     <w:multiLevelType w:val="multilevel"/>
     <w:tmpl w:val="9DF09F08"/>
@@ -2813,7 +3123,7 @@
       </w:pPr>
     </w:lvl>
   </w:abstractNum>
-  <w:abstractNum w:abstractNumId="23" w15:restartNumberingAfterBreak="0">
+  <w:abstractNum w:abstractNumId="24" w15:restartNumberingAfterBreak="0">
     <w:nsid w:val="5DEC6B47"/>
     <w:multiLevelType w:val="multilevel"/>
     <w:tmpl w:val="604E1C0A"/>
@@ -2900,7 +3210,7 @@
       </w:pPr>
     </w:lvl>
   </w:abstractNum>
-  <w:abstractNum w:abstractNumId="24" w15:restartNumberingAfterBreak="0">
+  <w:abstractNum w:abstractNumId="25" w15:restartNumberingAfterBreak="0">
     <w:nsid w:val="61857382"/>
     <w:multiLevelType w:val="multilevel"/>
     <w:tmpl w:val="0409001D"/>
@@ -2990,7 +3300,7 @@
       </w:pPr>
     </w:lvl>
   </w:abstractNum>
-  <w:abstractNum w:abstractNumId="25" w15:restartNumberingAfterBreak="0">
+  <w:abstractNum w:abstractNumId="26" w15:restartNumberingAfterBreak="0">
     <w:nsid w:val="6D4A7001"/>
     <w:multiLevelType w:val="hybridMultilevel"/>
     <w:tmpl w:val="D4EC129C"/>
@@ -3102,7 +3412,7 @@
       </w:rPr>
     </w:lvl>
   </w:abstractNum>
-  <w:abstractNum w:abstractNumId="26" w15:restartNumberingAfterBreak="0">
+  <w:abstractNum w:abstractNumId="27" w15:restartNumberingAfterBreak="0">
     <w:nsid w:val="6D800A37"/>
     <w:multiLevelType w:val="hybridMultilevel"/>
     <w:tmpl w:val="A72CEF4A"/>
@@ -3214,7 +3524,7 @@
       </w:rPr>
     </w:lvl>
   </w:abstractNum>
-  <w:abstractNum w:abstractNumId="27" w15:restartNumberingAfterBreak="0">
+  <w:abstractNum w:abstractNumId="28" w15:restartNumberingAfterBreak="0">
     <w:nsid w:val="6E3774FC"/>
     <w:multiLevelType w:val="hybridMultilevel"/>
     <w:tmpl w:val="54D01068"/>
@@ -3326,7 +3636,7 @@
       </w:rPr>
     </w:lvl>
   </w:abstractNum>
-  <w:abstractNum w:abstractNumId="28" w15:restartNumberingAfterBreak="0">
+  <w:abstractNum w:abstractNumId="29" w15:restartNumberingAfterBreak="0">
     <w:nsid w:val="6E9514D7"/>
     <w:multiLevelType w:val="multilevel"/>
     <w:tmpl w:val="0409001F"/>
@@ -3412,7 +3722,7 @@
       </w:pPr>
     </w:lvl>
   </w:abstractNum>
-  <w:abstractNum w:abstractNumId="29" w15:restartNumberingAfterBreak="0">
+  <w:abstractNum w:abstractNumId="30" w15:restartNumberingAfterBreak="0">
     <w:nsid w:val="76ED39AA"/>
     <w:multiLevelType w:val="multilevel"/>
     <w:tmpl w:val="0409001F"/>
@@ -3502,7 +3812,7 @@
       </w:pPr>
     </w:lvl>
   </w:abstractNum>
-  <w:abstractNum w:abstractNumId="30" w15:restartNumberingAfterBreak="0">
+  <w:abstractNum w:abstractNumId="31" w15:restartNumberingAfterBreak="0">
     <w:nsid w:val="7D8C2C6D"/>
     <w:multiLevelType w:val="multilevel"/>
     <w:tmpl w:val="04090023"/>
@@ -3590,7 +3900,7 @@
     </w:lvl>
   </w:abstractNum>
   <w:num w:numId="1">
-    <w:abstractNumId w:val="22"/>
+    <w:abstractNumId w:val="23"/>
   </w:num>
   <w:num w:numId="2">
     <w:abstractNumId w:val="12"/>
@@ -3599,16 +3909,16 @@
     <w:abstractNumId w:val="10"/>
   </w:num>
   <w:num w:numId="4">
-    <w:abstractNumId w:val="28"/>
+    <w:abstractNumId w:val="29"/>
   </w:num>
   <w:num w:numId="5">
     <w:abstractNumId w:val="13"/>
   </w:num>
   <w:num w:numId="6">
-    <w:abstractNumId w:val="19"/>
+    <w:abstractNumId w:val="20"/>
   </w:num>
   <w:num w:numId="7">
-    <w:abstractNumId w:val="21"/>
+    <w:abstractNumId w:val="22"/>
   </w:num>
   <w:num w:numId="8">
     <w:abstractNumId w:val="9"/>
@@ -3647,40 +3957,43 @@
     <w:abstractNumId w:val="17"/>
   </w:num>
   <w:num w:numId="20">
-    <w:abstractNumId w:val="23"/>
+    <w:abstractNumId w:val="24"/>
   </w:num>
   <w:num w:numId="21">
-    <w:abstractNumId w:val="20"/>
+    <w:abstractNumId w:val="21"/>
   </w:num>
   <w:num w:numId="22">
     <w:abstractNumId w:val="11"/>
   </w:num>
   <w:num w:numId="23">
+    <w:abstractNumId w:val="31"/>
+  </w:num>
+  <w:num w:numId="24">
     <w:abstractNumId w:val="30"/>
   </w:num>
-  <w:num w:numId="24">
-    <w:abstractNumId w:val="29"/>
-  </w:num>
   <w:num w:numId="25">
-    <w:abstractNumId w:val="24"/>
+    <w:abstractNumId w:val="25"/>
   </w:num>
   <w:num w:numId="26">
     <w:abstractNumId w:val="16"/>
   </w:num>
   <w:num w:numId="27">
-    <w:abstractNumId w:val="26"/>
+    <w:abstractNumId w:val="27"/>
   </w:num>
   <w:num w:numId="28">
-    <w:abstractNumId w:val="27"/>
+    <w:abstractNumId w:val="28"/>
   </w:num>
   <w:num w:numId="29">
     <w:abstractNumId w:val="18"/>
   </w:num>
   <w:num w:numId="30">
-    <w:abstractNumId w:val="25"/>
+    <w:abstractNumId w:val="26"/>
   </w:num>
   <w:num w:numId="31">
     <w:abstractNumId w:val="15"/>
+  </w:num>
+  <w:num w:numId="32">
+    <w:abstractNumId w:val="19"/>
   </w:num>
 </w:numbering>
 </file>
@@ -28658,6 +28971,142 @@
 </file>
 
 <file path=customXml/item1.xml><?xml version="1.0" encoding="utf-8"?>
+<p:properties xmlns:p="http://schemas.microsoft.com/office/2006/metadata/properties" xmlns:xsi="http://www.w3.org/2001/XMLSchema-instance" xmlns:pc="http://schemas.microsoft.com/office/infopath/2007/PartnerControls">
+  <documentManagement>
+    <LocLastLocAttemptVersionTypeLookup xmlns="4873beb7-5857-4685-be1f-d57550cc96cc" xsi:nil="true"/>
+    <MarketSpecific xmlns="4873beb7-5857-4685-be1f-d57550cc96cc">false</MarketSpecific>
+    <ApprovalStatus xmlns="4873beb7-5857-4685-be1f-d57550cc96cc">InProgress</ApprovalStatus>
+    <LocComments xmlns="4873beb7-5857-4685-be1f-d57550cc96cc" xsi:nil="true"/>
+    <DirectSourceMarket xmlns="4873beb7-5857-4685-be1f-d57550cc96cc" xsi:nil="true"/>
+    <LocPublishedLinkedAssetsLookup xmlns="4873beb7-5857-4685-be1f-d57550cc96cc" xsi:nil="true"/>
+    <ThumbnailAssetId xmlns="4873beb7-5857-4685-be1f-d57550cc96cc" xsi:nil="true"/>
+    <PrimaryImageGen xmlns="4873beb7-5857-4685-be1f-d57550cc96cc">true</PrimaryImageGen>
+    <LegacyData xmlns="4873beb7-5857-4685-be1f-d57550cc96cc" xsi:nil="true"/>
+    <LocNewPublishedVersionLookup xmlns="4873beb7-5857-4685-be1f-d57550cc96cc" xsi:nil="true"/>
+    <NumericId xmlns="4873beb7-5857-4685-be1f-d57550cc96cc">102787001</NumericId>
+    <TPFriendlyName xmlns="4873beb7-5857-4685-be1f-d57550cc96cc" xsi:nil="true"/>
+    <LocOverallPublishStatusLookup xmlns="4873beb7-5857-4685-be1f-d57550cc96cc" xsi:nil="true"/>
+    <LocRecommendedHandoff xmlns="4873beb7-5857-4685-be1f-d57550cc96cc" xsi:nil="true"/>
+    <BlockPublish xmlns="4873beb7-5857-4685-be1f-d57550cc96cc">false</BlockPublish>
+    <BusinessGroup xmlns="4873beb7-5857-4685-be1f-d57550cc96cc" xsi:nil="true"/>
+    <OpenTemplate xmlns="4873beb7-5857-4685-be1f-d57550cc96cc">true</OpenTemplate>
+    <SourceTitle xmlns="4873beb7-5857-4685-be1f-d57550cc96cc" xsi:nil="true"/>
+    <LocOverallLocStatusLookup xmlns="4873beb7-5857-4685-be1f-d57550cc96cc" xsi:nil="true"/>
+    <APEditor xmlns="4873beb7-5857-4685-be1f-d57550cc96cc">
+      <UserInfo>
+        <DisplayName/>
+        <AccountId xsi:nil="true"/>
+        <AccountType/>
+      </UserInfo>
+    </APEditor>
+    <UALocComments xmlns="4873beb7-5857-4685-be1f-d57550cc96cc" xsi:nil="true"/>
+    <IntlLangReviewDate xmlns="4873beb7-5857-4685-be1f-d57550cc96cc" xsi:nil="true"/>
+    <PublishStatusLookup xmlns="4873beb7-5857-4685-be1f-d57550cc96cc">
+      <Value>1343188</Value>
+    </PublishStatusLookup>
+    <ParentAssetId xmlns="4873beb7-5857-4685-be1f-d57550cc96cc" xsi:nil="true"/>
+    <FeatureTagsTaxHTField0 xmlns="4873beb7-5857-4685-be1f-d57550cc96cc">
+      <Terms xmlns="http://schemas.microsoft.com/office/infopath/2007/PartnerControls"/>
+    </FeatureTagsTaxHTField0>
+    <MachineTranslated xmlns="4873beb7-5857-4685-be1f-d57550cc96cc">false</MachineTranslated>
+    <Providers xmlns="4873beb7-5857-4685-be1f-d57550cc96cc" xsi:nil="true"/>
+    <OriginalSourceMarket xmlns="4873beb7-5857-4685-be1f-d57550cc96cc" xsi:nil="true"/>
+    <APDescription xmlns="4873beb7-5857-4685-be1f-d57550cc96cc" xsi:nil="true"/>
+    <ContentItem xmlns="4873beb7-5857-4685-be1f-d57550cc96cc" xsi:nil="true"/>
+    <ClipArtFilename xmlns="4873beb7-5857-4685-be1f-d57550cc96cc" xsi:nil="true"/>
+    <TPInstallLocation xmlns="4873beb7-5857-4685-be1f-d57550cc96cc" xsi:nil="true"/>
+    <TimesCloned xmlns="4873beb7-5857-4685-be1f-d57550cc96cc" xsi:nil="true"/>
+    <PublishTargets xmlns="4873beb7-5857-4685-be1f-d57550cc96cc">OfficeOnlineVNext</PublishTargets>
+    <AcquiredFrom xmlns="4873beb7-5857-4685-be1f-d57550cc96cc">Internal MS</AcquiredFrom>
+    <AssetStart xmlns="4873beb7-5857-4685-be1f-d57550cc96cc">2011-11-23T17:29:00+00:00</AssetStart>
+    <FriendlyTitle xmlns="4873beb7-5857-4685-be1f-d57550cc96cc" xsi:nil="true"/>
+    <Provider xmlns="4873beb7-5857-4685-be1f-d57550cc96cc" xsi:nil="true"/>
+    <LastHandOff xmlns="4873beb7-5857-4685-be1f-d57550cc96cc" xsi:nil="true"/>
+    <TPClientViewer xmlns="4873beb7-5857-4685-be1f-d57550cc96cc" xsi:nil="true"/>
+    <TemplateStatus xmlns="4873beb7-5857-4685-be1f-d57550cc96cc">Complete</TemplateStatus>
+    <Downloads xmlns="4873beb7-5857-4685-be1f-d57550cc96cc">0</Downloads>
+    <OOCacheId xmlns="4873beb7-5857-4685-be1f-d57550cc96cc" xsi:nil="true"/>
+    <IsDeleted xmlns="4873beb7-5857-4685-be1f-d57550cc96cc">false</IsDeleted>
+    <LocPublishedDependentAssetsLookup xmlns="4873beb7-5857-4685-be1f-d57550cc96cc" xsi:nil="true"/>
+    <AssetExpire xmlns="4873beb7-5857-4685-be1f-d57550cc96cc">2029-05-12T07:00:00+00:00</AssetExpire>
+    <CSXSubmissionMarket xmlns="4873beb7-5857-4685-be1f-d57550cc96cc" xsi:nil="true"/>
+    <DSATActionTaken xmlns="4873beb7-5857-4685-be1f-d57550cc96cc" xsi:nil="true"/>
+    <SubmitterId xmlns="4873beb7-5857-4685-be1f-d57550cc96cc" xsi:nil="true"/>
+    <EditorialTags xmlns="4873beb7-5857-4685-be1f-d57550cc96cc" xsi:nil="true"/>
+    <TPExecutable xmlns="4873beb7-5857-4685-be1f-d57550cc96cc" xsi:nil="true"/>
+    <CSXSubmissionDate xmlns="4873beb7-5857-4685-be1f-d57550cc96cc" xsi:nil="true"/>
+    <CSXUpdate xmlns="4873beb7-5857-4685-be1f-d57550cc96cc">false</CSXUpdate>
+    <AssetType xmlns="4873beb7-5857-4685-be1f-d57550cc96cc">TP</AssetType>
+    <ApprovalLog xmlns="4873beb7-5857-4685-be1f-d57550cc96cc" xsi:nil="true"/>
+    <BugNumber xmlns="4873beb7-5857-4685-be1f-d57550cc96cc" xsi:nil="true"/>
+    <OriginAsset xmlns="4873beb7-5857-4685-be1f-d57550cc96cc" xsi:nil="true"/>
+    <TPComponent xmlns="4873beb7-5857-4685-be1f-d57550cc96cc" xsi:nil="true"/>
+    <Milestone xmlns="4873beb7-5857-4685-be1f-d57550cc96cc" xsi:nil="true"/>
+    <RecommendationsModifier xmlns="4873beb7-5857-4685-be1f-d57550cc96cc" xsi:nil="true"/>
+    <AssetId xmlns="4873beb7-5857-4685-be1f-d57550cc96cc">TP102787001</AssetId>
+    <PolicheckWords xmlns="4873beb7-5857-4685-be1f-d57550cc96cc" xsi:nil="true"/>
+    <TPLaunchHelpLink xmlns="4873beb7-5857-4685-be1f-d57550cc96cc" xsi:nil="true"/>
+    <IntlLocPriority xmlns="4873beb7-5857-4685-be1f-d57550cc96cc" xsi:nil="true"/>
+    <TPApplication xmlns="4873beb7-5857-4685-be1f-d57550cc96cc" xsi:nil="true"/>
+    <IntlLangReviewer xmlns="4873beb7-5857-4685-be1f-d57550cc96cc" xsi:nil="true"/>
+    <HandoffToMSDN xmlns="4873beb7-5857-4685-be1f-d57550cc96cc" xsi:nil="true"/>
+    <PlannedPubDate xmlns="4873beb7-5857-4685-be1f-d57550cc96cc" xsi:nil="true"/>
+    <CrawlForDependencies xmlns="4873beb7-5857-4685-be1f-d57550cc96cc">false</CrawlForDependencies>
+    <LocLastLocAttemptVersionLookup xmlns="4873beb7-5857-4685-be1f-d57550cc96cc">693888</LocLastLocAttemptVersionLookup>
+    <LocProcessedForHandoffsLookup xmlns="4873beb7-5857-4685-be1f-d57550cc96cc" xsi:nil="true"/>
+    <TrustLevel xmlns="4873beb7-5857-4685-be1f-d57550cc96cc">1 Microsoft Managed Content</TrustLevel>
+    <CampaignTagsTaxHTField0 xmlns="4873beb7-5857-4685-be1f-d57550cc96cc">
+      <Terms xmlns="http://schemas.microsoft.com/office/infopath/2007/PartnerControls"/>
+    </CampaignTagsTaxHTField0>
+    <TPNamespace xmlns="4873beb7-5857-4685-be1f-d57550cc96cc" xsi:nil="true"/>
+    <LocOverallPreviewStatusLookup xmlns="4873beb7-5857-4685-be1f-d57550cc96cc" xsi:nil="true"/>
+    <TaxCatchAll xmlns="4873beb7-5857-4685-be1f-d57550cc96cc"/>
+    <IsSearchable xmlns="4873beb7-5857-4685-be1f-d57550cc96cc">false</IsSearchable>
+    <TemplateTemplateType xmlns="4873beb7-5857-4685-be1f-d57550cc96cc">Word Document Template</TemplateTemplateType>
+    <Markets xmlns="4873beb7-5857-4685-be1f-d57550cc96cc"/>
+    <IntlLangReview xmlns="4873beb7-5857-4685-be1f-d57550cc96cc" xsi:nil="true"/>
+    <UAProjectedTotalWords xmlns="4873beb7-5857-4685-be1f-d57550cc96cc" xsi:nil="true"/>
+    <OutputCachingOn xmlns="4873beb7-5857-4685-be1f-d57550cc96cc">false</OutputCachingOn>
+    <AverageRating xmlns="4873beb7-5857-4685-be1f-d57550cc96cc" xsi:nil="true"/>
+    <LocMarketGroupTiers2 xmlns="4873beb7-5857-4685-be1f-d57550cc96cc" xsi:nil="true"/>
+    <APAuthor xmlns="4873beb7-5857-4685-be1f-d57550cc96cc">
+      <UserInfo>
+        <DisplayName>REDMOND\v-namall</DisplayName>
+        <AccountId>978</AccountId>
+        <AccountType/>
+      </UserInfo>
+    </APAuthor>
+    <TPCommandLine xmlns="4873beb7-5857-4685-be1f-d57550cc96cc" xsi:nil="true"/>
+    <LocManualTestRequired xmlns="4873beb7-5857-4685-be1f-d57550cc96cc">false</LocManualTestRequired>
+    <TPAppVersion xmlns="4873beb7-5857-4685-be1f-d57550cc96cc" xsi:nil="true"/>
+    <EditorialStatus xmlns="4873beb7-5857-4685-be1f-d57550cc96cc">Complete</EditorialStatus>
+    <LocProcessedForMarketsLookup xmlns="4873beb7-5857-4685-be1f-d57550cc96cc" xsi:nil="true"/>
+    <LastModifiedDateTime xmlns="4873beb7-5857-4685-be1f-d57550cc96cc" xsi:nil="true"/>
+    <TPLaunchHelpLinkType xmlns="4873beb7-5857-4685-be1f-d57550cc96cc">Template</TPLaunchHelpLinkType>
+    <ScenarioTagsTaxHTField0 xmlns="4873beb7-5857-4685-be1f-d57550cc96cc">
+      <Terms xmlns="http://schemas.microsoft.com/office/infopath/2007/PartnerControls"/>
+    </ScenarioTagsTaxHTField0>
+    <OriginalRelease xmlns="4873beb7-5857-4685-be1f-d57550cc96cc">14</OriginalRelease>
+    <LocalizationTagsTaxHTField0 xmlns="4873beb7-5857-4685-be1f-d57550cc96cc">
+      <Terms xmlns="http://schemas.microsoft.com/office/infopath/2007/PartnerControls"/>
+    </LocalizationTagsTaxHTField0>
+    <Manager xmlns="4873beb7-5857-4685-be1f-d57550cc96cc" xsi:nil="true"/>
+    <UALocRecommendation xmlns="4873beb7-5857-4685-be1f-d57550cc96cc">Localize</UALocRecommendation>
+    <LocOverallHandbackStatusLookup xmlns="4873beb7-5857-4685-be1f-d57550cc96cc" xsi:nil="true"/>
+    <ArtSampleDocs xmlns="4873beb7-5857-4685-be1f-d57550cc96cc" xsi:nil="true"/>
+    <UACurrentWords xmlns="4873beb7-5857-4685-be1f-d57550cc96cc" xsi:nil="true"/>
+    <ShowIn xmlns="4873beb7-5857-4685-be1f-d57550cc96cc">Show everywhere</ShowIn>
+    <CSXHash xmlns="4873beb7-5857-4685-be1f-d57550cc96cc" xsi:nil="true"/>
+    <VoteCount xmlns="4873beb7-5857-4685-be1f-d57550cc96cc" xsi:nil="true"/>
+    <InternalTagsTaxHTField0 xmlns="4873beb7-5857-4685-be1f-d57550cc96cc">
+      <Terms xmlns="http://schemas.microsoft.com/office/infopath/2007/PartnerControls"/>
+    </InternalTagsTaxHTField0>
+    <UANotes xmlns="4873beb7-5857-4685-be1f-d57550cc96cc" xsi:nil="true"/>
+  </documentManagement>
+</p:properties>
+</file>
+
+<file path=customXml/item2.xml><?xml version="1.0" encoding="utf-8"?>
 <ct:contentTypeSchema xmlns:ct="http://schemas.microsoft.com/office/2006/metadata/contentType" xmlns:ma="http://schemas.microsoft.com/office/2006/metadata/properties/metaAttributes" ct:_="" ma:_="" ma:contentTypeName="TemplateFile" ma:contentTypeID="0x0101006EDDDB5EE6D98C44930B742096920B300400F5B6D36B3EF94B4E9A635CDF2A18F5B8" ma:contentTypeVersion="72" ma:contentTypeDescription="Create a new document." ma:contentTypeScope="" ma:versionID="a23e56308344d904b51738559c3d67c9">
   <xsd:schema xmlns:xsd="http://www.w3.org/2001/XMLSchema" xmlns:xs="http://www.w3.org/2001/XMLSchema" xmlns:p="http://schemas.microsoft.com/office/2006/metadata/properties" xmlns:ns2="4873beb7-5857-4685-be1f-d57550cc96cc" targetNamespace="http://schemas.microsoft.com/office/2006/metadata/properties" ma:root="true" ma:fieldsID="cd0908cc4600e77bf5da051303e00c8d" ns2:_="">
     <xsd:import namespace="4873beb7-5857-4685-be1f-d57550cc96cc"/>
@@ -29697,147 +30146,21 @@
 </ct:contentTypeSchema>
 </file>
 
-<file path=customXml/item2.xml><?xml version="1.0" encoding="utf-8"?>
-<p:properties xmlns:p="http://schemas.microsoft.com/office/2006/metadata/properties" xmlns:xsi="http://www.w3.org/2001/XMLSchema-instance" xmlns:pc="http://schemas.microsoft.com/office/infopath/2007/PartnerControls">
-  <documentManagement>
-    <LocLastLocAttemptVersionTypeLookup xmlns="4873beb7-5857-4685-be1f-d57550cc96cc" xsi:nil="true"/>
-    <MarketSpecific xmlns="4873beb7-5857-4685-be1f-d57550cc96cc">false</MarketSpecific>
-    <ApprovalStatus xmlns="4873beb7-5857-4685-be1f-d57550cc96cc">InProgress</ApprovalStatus>
-    <LocComments xmlns="4873beb7-5857-4685-be1f-d57550cc96cc" xsi:nil="true"/>
-    <DirectSourceMarket xmlns="4873beb7-5857-4685-be1f-d57550cc96cc" xsi:nil="true"/>
-    <LocPublishedLinkedAssetsLookup xmlns="4873beb7-5857-4685-be1f-d57550cc96cc" xsi:nil="true"/>
-    <ThumbnailAssetId xmlns="4873beb7-5857-4685-be1f-d57550cc96cc" xsi:nil="true"/>
-    <PrimaryImageGen xmlns="4873beb7-5857-4685-be1f-d57550cc96cc">true</PrimaryImageGen>
-    <LegacyData xmlns="4873beb7-5857-4685-be1f-d57550cc96cc" xsi:nil="true"/>
-    <LocNewPublishedVersionLookup xmlns="4873beb7-5857-4685-be1f-d57550cc96cc" xsi:nil="true"/>
-    <NumericId xmlns="4873beb7-5857-4685-be1f-d57550cc96cc">102787001</NumericId>
-    <TPFriendlyName xmlns="4873beb7-5857-4685-be1f-d57550cc96cc" xsi:nil="true"/>
-    <LocOverallPublishStatusLookup xmlns="4873beb7-5857-4685-be1f-d57550cc96cc" xsi:nil="true"/>
-    <LocRecommendedHandoff xmlns="4873beb7-5857-4685-be1f-d57550cc96cc" xsi:nil="true"/>
-    <BlockPublish xmlns="4873beb7-5857-4685-be1f-d57550cc96cc">false</BlockPublish>
-    <BusinessGroup xmlns="4873beb7-5857-4685-be1f-d57550cc96cc" xsi:nil="true"/>
-    <OpenTemplate xmlns="4873beb7-5857-4685-be1f-d57550cc96cc">true</OpenTemplate>
-    <SourceTitle xmlns="4873beb7-5857-4685-be1f-d57550cc96cc" xsi:nil="true"/>
-    <LocOverallLocStatusLookup xmlns="4873beb7-5857-4685-be1f-d57550cc96cc" xsi:nil="true"/>
-    <APEditor xmlns="4873beb7-5857-4685-be1f-d57550cc96cc">
-      <UserInfo>
-        <DisplayName/>
-        <AccountId xsi:nil="true"/>
-        <AccountType/>
-      </UserInfo>
-    </APEditor>
-    <UALocComments xmlns="4873beb7-5857-4685-be1f-d57550cc96cc" xsi:nil="true"/>
-    <IntlLangReviewDate xmlns="4873beb7-5857-4685-be1f-d57550cc96cc" xsi:nil="true"/>
-    <PublishStatusLookup xmlns="4873beb7-5857-4685-be1f-d57550cc96cc">
-      <Value>1343188</Value>
-    </PublishStatusLookup>
-    <ParentAssetId xmlns="4873beb7-5857-4685-be1f-d57550cc96cc" xsi:nil="true"/>
-    <FeatureTagsTaxHTField0 xmlns="4873beb7-5857-4685-be1f-d57550cc96cc">
-      <Terms xmlns="http://schemas.microsoft.com/office/infopath/2007/PartnerControls"/>
-    </FeatureTagsTaxHTField0>
-    <MachineTranslated xmlns="4873beb7-5857-4685-be1f-d57550cc96cc">false</MachineTranslated>
-    <Providers xmlns="4873beb7-5857-4685-be1f-d57550cc96cc" xsi:nil="true"/>
-    <OriginalSourceMarket xmlns="4873beb7-5857-4685-be1f-d57550cc96cc" xsi:nil="true"/>
-    <APDescription xmlns="4873beb7-5857-4685-be1f-d57550cc96cc" xsi:nil="true"/>
-    <ContentItem xmlns="4873beb7-5857-4685-be1f-d57550cc96cc" xsi:nil="true"/>
-    <ClipArtFilename xmlns="4873beb7-5857-4685-be1f-d57550cc96cc" xsi:nil="true"/>
-    <TPInstallLocation xmlns="4873beb7-5857-4685-be1f-d57550cc96cc" xsi:nil="true"/>
-    <TimesCloned xmlns="4873beb7-5857-4685-be1f-d57550cc96cc" xsi:nil="true"/>
-    <PublishTargets xmlns="4873beb7-5857-4685-be1f-d57550cc96cc">OfficeOnlineVNext</PublishTargets>
-    <AcquiredFrom xmlns="4873beb7-5857-4685-be1f-d57550cc96cc">Internal MS</AcquiredFrom>
-    <AssetStart xmlns="4873beb7-5857-4685-be1f-d57550cc96cc">2011-11-23T17:29:00+00:00</AssetStart>
-    <FriendlyTitle xmlns="4873beb7-5857-4685-be1f-d57550cc96cc" xsi:nil="true"/>
-    <Provider xmlns="4873beb7-5857-4685-be1f-d57550cc96cc" xsi:nil="true"/>
-    <LastHandOff xmlns="4873beb7-5857-4685-be1f-d57550cc96cc" xsi:nil="true"/>
-    <TPClientViewer xmlns="4873beb7-5857-4685-be1f-d57550cc96cc" xsi:nil="true"/>
-    <TemplateStatus xmlns="4873beb7-5857-4685-be1f-d57550cc96cc">Complete</TemplateStatus>
-    <Downloads xmlns="4873beb7-5857-4685-be1f-d57550cc96cc">0</Downloads>
-    <OOCacheId xmlns="4873beb7-5857-4685-be1f-d57550cc96cc" xsi:nil="true"/>
-    <IsDeleted xmlns="4873beb7-5857-4685-be1f-d57550cc96cc">false</IsDeleted>
-    <LocPublishedDependentAssetsLookup xmlns="4873beb7-5857-4685-be1f-d57550cc96cc" xsi:nil="true"/>
-    <AssetExpire xmlns="4873beb7-5857-4685-be1f-d57550cc96cc">2029-05-12T07:00:00+00:00</AssetExpire>
-    <CSXSubmissionMarket xmlns="4873beb7-5857-4685-be1f-d57550cc96cc" xsi:nil="true"/>
-    <DSATActionTaken xmlns="4873beb7-5857-4685-be1f-d57550cc96cc" xsi:nil="true"/>
-    <SubmitterId xmlns="4873beb7-5857-4685-be1f-d57550cc96cc" xsi:nil="true"/>
-    <EditorialTags xmlns="4873beb7-5857-4685-be1f-d57550cc96cc" xsi:nil="true"/>
-    <TPExecutable xmlns="4873beb7-5857-4685-be1f-d57550cc96cc" xsi:nil="true"/>
-    <CSXSubmissionDate xmlns="4873beb7-5857-4685-be1f-d57550cc96cc" xsi:nil="true"/>
-    <CSXUpdate xmlns="4873beb7-5857-4685-be1f-d57550cc96cc">false</CSXUpdate>
-    <AssetType xmlns="4873beb7-5857-4685-be1f-d57550cc96cc">TP</AssetType>
-    <ApprovalLog xmlns="4873beb7-5857-4685-be1f-d57550cc96cc" xsi:nil="true"/>
-    <BugNumber xmlns="4873beb7-5857-4685-be1f-d57550cc96cc" xsi:nil="true"/>
-    <OriginAsset xmlns="4873beb7-5857-4685-be1f-d57550cc96cc" xsi:nil="true"/>
-    <TPComponent xmlns="4873beb7-5857-4685-be1f-d57550cc96cc" xsi:nil="true"/>
-    <Milestone xmlns="4873beb7-5857-4685-be1f-d57550cc96cc" xsi:nil="true"/>
-    <RecommendationsModifier xmlns="4873beb7-5857-4685-be1f-d57550cc96cc" xsi:nil="true"/>
-    <AssetId xmlns="4873beb7-5857-4685-be1f-d57550cc96cc">TP102787001</AssetId>
-    <PolicheckWords xmlns="4873beb7-5857-4685-be1f-d57550cc96cc" xsi:nil="true"/>
-    <TPLaunchHelpLink xmlns="4873beb7-5857-4685-be1f-d57550cc96cc" xsi:nil="true"/>
-    <IntlLocPriority xmlns="4873beb7-5857-4685-be1f-d57550cc96cc" xsi:nil="true"/>
-    <TPApplication xmlns="4873beb7-5857-4685-be1f-d57550cc96cc" xsi:nil="true"/>
-    <IntlLangReviewer xmlns="4873beb7-5857-4685-be1f-d57550cc96cc" xsi:nil="true"/>
-    <HandoffToMSDN xmlns="4873beb7-5857-4685-be1f-d57550cc96cc" xsi:nil="true"/>
-    <PlannedPubDate xmlns="4873beb7-5857-4685-be1f-d57550cc96cc" xsi:nil="true"/>
-    <CrawlForDependencies xmlns="4873beb7-5857-4685-be1f-d57550cc96cc">false</CrawlForDependencies>
-    <LocLastLocAttemptVersionLookup xmlns="4873beb7-5857-4685-be1f-d57550cc96cc">693888</LocLastLocAttemptVersionLookup>
-    <LocProcessedForHandoffsLookup xmlns="4873beb7-5857-4685-be1f-d57550cc96cc" xsi:nil="true"/>
-    <TrustLevel xmlns="4873beb7-5857-4685-be1f-d57550cc96cc">1 Microsoft Managed Content</TrustLevel>
-    <CampaignTagsTaxHTField0 xmlns="4873beb7-5857-4685-be1f-d57550cc96cc">
-      <Terms xmlns="http://schemas.microsoft.com/office/infopath/2007/PartnerControls"/>
-    </CampaignTagsTaxHTField0>
-    <TPNamespace xmlns="4873beb7-5857-4685-be1f-d57550cc96cc" xsi:nil="true"/>
-    <LocOverallPreviewStatusLookup xmlns="4873beb7-5857-4685-be1f-d57550cc96cc" xsi:nil="true"/>
-    <TaxCatchAll xmlns="4873beb7-5857-4685-be1f-d57550cc96cc"/>
-    <IsSearchable xmlns="4873beb7-5857-4685-be1f-d57550cc96cc">false</IsSearchable>
-    <TemplateTemplateType xmlns="4873beb7-5857-4685-be1f-d57550cc96cc">Word Document Template</TemplateTemplateType>
-    <Markets xmlns="4873beb7-5857-4685-be1f-d57550cc96cc"/>
-    <IntlLangReview xmlns="4873beb7-5857-4685-be1f-d57550cc96cc" xsi:nil="true"/>
-    <UAProjectedTotalWords xmlns="4873beb7-5857-4685-be1f-d57550cc96cc" xsi:nil="true"/>
-    <OutputCachingOn xmlns="4873beb7-5857-4685-be1f-d57550cc96cc">false</OutputCachingOn>
-    <AverageRating xmlns="4873beb7-5857-4685-be1f-d57550cc96cc" xsi:nil="true"/>
-    <LocMarketGroupTiers2 xmlns="4873beb7-5857-4685-be1f-d57550cc96cc" xsi:nil="true"/>
-    <APAuthor xmlns="4873beb7-5857-4685-be1f-d57550cc96cc">
-      <UserInfo>
-        <DisplayName>REDMOND\v-namall</DisplayName>
-        <AccountId>978</AccountId>
-        <AccountType/>
-      </UserInfo>
-    </APAuthor>
-    <TPCommandLine xmlns="4873beb7-5857-4685-be1f-d57550cc96cc" xsi:nil="true"/>
-    <LocManualTestRequired xmlns="4873beb7-5857-4685-be1f-d57550cc96cc">false</LocManualTestRequired>
-    <TPAppVersion xmlns="4873beb7-5857-4685-be1f-d57550cc96cc" xsi:nil="true"/>
-    <EditorialStatus xmlns="4873beb7-5857-4685-be1f-d57550cc96cc">Complete</EditorialStatus>
-    <LocProcessedForMarketsLookup xmlns="4873beb7-5857-4685-be1f-d57550cc96cc" xsi:nil="true"/>
-    <LastModifiedDateTime xmlns="4873beb7-5857-4685-be1f-d57550cc96cc" xsi:nil="true"/>
-    <TPLaunchHelpLinkType xmlns="4873beb7-5857-4685-be1f-d57550cc96cc">Template</TPLaunchHelpLinkType>
-    <ScenarioTagsTaxHTField0 xmlns="4873beb7-5857-4685-be1f-d57550cc96cc">
-      <Terms xmlns="http://schemas.microsoft.com/office/infopath/2007/PartnerControls"/>
-    </ScenarioTagsTaxHTField0>
-    <OriginalRelease xmlns="4873beb7-5857-4685-be1f-d57550cc96cc">14</OriginalRelease>
-    <LocalizationTagsTaxHTField0 xmlns="4873beb7-5857-4685-be1f-d57550cc96cc">
-      <Terms xmlns="http://schemas.microsoft.com/office/infopath/2007/PartnerControls"/>
-    </LocalizationTagsTaxHTField0>
-    <Manager xmlns="4873beb7-5857-4685-be1f-d57550cc96cc" xsi:nil="true"/>
-    <UALocRecommendation xmlns="4873beb7-5857-4685-be1f-d57550cc96cc">Localize</UALocRecommendation>
-    <LocOverallHandbackStatusLookup xmlns="4873beb7-5857-4685-be1f-d57550cc96cc" xsi:nil="true"/>
-    <ArtSampleDocs xmlns="4873beb7-5857-4685-be1f-d57550cc96cc" xsi:nil="true"/>
-    <UACurrentWords xmlns="4873beb7-5857-4685-be1f-d57550cc96cc" xsi:nil="true"/>
-    <ShowIn xmlns="4873beb7-5857-4685-be1f-d57550cc96cc">Show everywhere</ShowIn>
-    <CSXHash xmlns="4873beb7-5857-4685-be1f-d57550cc96cc" xsi:nil="true"/>
-    <VoteCount xmlns="4873beb7-5857-4685-be1f-d57550cc96cc" xsi:nil="true"/>
-    <InternalTagsTaxHTField0 xmlns="4873beb7-5857-4685-be1f-d57550cc96cc">
-      <Terms xmlns="http://schemas.microsoft.com/office/infopath/2007/PartnerControls"/>
-    </InternalTagsTaxHTField0>
-    <UANotes xmlns="4873beb7-5857-4685-be1f-d57550cc96cc" xsi:nil="true"/>
-  </documentManagement>
-</p:properties>
-</file>
-
 <file path=customXml/item3.xml><?xml version="1.0" encoding="utf-8"?>
 <b:Sources xmlns:b="http://schemas.openxmlformats.org/officeDocument/2006/bibliography" xmlns="http://schemas.openxmlformats.org/officeDocument/2006/bibliography" SelectedStyle="\APASixthEditionOfficeOnline.xsl" StyleName="APA" Version="6"/>
 </file>
 
 <file path=customXml/itemProps1.xml><?xml version="1.0" encoding="utf-8"?>
+<ds:datastoreItem xmlns:ds="http://schemas.openxmlformats.org/officeDocument/2006/customXml" ds:itemID="{7FBDB1CC-CEFB-4E46-8174-1F0AA0D30B24}">
+  <ds:schemaRefs>
+    <ds:schemaRef ds:uri="http://schemas.microsoft.com/office/2006/metadata/properties"/>
+    <ds:schemaRef ds:uri="http://schemas.microsoft.com/office/infopath/2007/PartnerControls"/>
+    <ds:schemaRef ds:uri="4873beb7-5857-4685-be1f-d57550cc96cc"/>
+  </ds:schemaRefs>
+</ds:datastoreItem>
+</file>
+
+<file path=customXml/itemProps2.xml><?xml version="1.0" encoding="utf-8"?>
 <ds:datastoreItem xmlns:ds="http://schemas.openxmlformats.org/officeDocument/2006/customXml" ds:itemID="{4B3A7E92-E05A-4924-9E8A-9F6659E5855B}">
   <ds:schemaRefs>
     <ds:schemaRef ds:uri="http://schemas.microsoft.com/office/2006/metadata/contentType"/>
@@ -29855,18 +30178,8 @@
 </ds:datastoreItem>
 </file>
 
-<file path=customXml/itemProps2.xml><?xml version="1.0" encoding="utf-8"?>
-<ds:datastoreItem xmlns:ds="http://schemas.openxmlformats.org/officeDocument/2006/customXml" ds:itemID="{7FBDB1CC-CEFB-4E46-8174-1F0AA0D30B24}">
-  <ds:schemaRefs>
-    <ds:schemaRef ds:uri="http://schemas.microsoft.com/office/2006/metadata/properties"/>
-    <ds:schemaRef ds:uri="http://schemas.microsoft.com/office/infopath/2007/PartnerControls"/>
-    <ds:schemaRef ds:uri="4873beb7-5857-4685-be1f-d57550cc96cc"/>
-  </ds:schemaRefs>
-</ds:datastoreItem>
-</file>
-
 <file path=customXml/itemProps3.xml><?xml version="1.0" encoding="utf-8"?>
-<ds:datastoreItem xmlns:ds="http://schemas.openxmlformats.org/officeDocument/2006/customXml" ds:itemID="{C0BEE40E-9AC7-4CD6-AE11-756AE931E037}">
+<ds:datastoreItem xmlns:ds="http://schemas.openxmlformats.org/officeDocument/2006/customXml" ds:itemID="{064F14C8-55CF-48D3-8CAF-985F8BFD6E34}">
   <ds:schemaRefs>
     <ds:schemaRef ds:uri="http://schemas.openxmlformats.org/officeDocument/2006/bibliography"/>
   </ds:schemaRefs>

</xml_diff>